<commit_message>
update but still need work
</commit_message>
<xml_diff>
--- a/docs/Проектирование блока операций.docx
+++ b/docs/Проектирование блока операций.docx
@@ -102,10 +102,10 @@
                   <v:path o:extrusionok="f" gradientshapeok="t" o:connecttype="rect"/>
                   <o:lock v:ext="edit" aspectratio="t"/>
                 </v:shapetype>
-                <v:shape id="_x0000_i1025" type="#_x0000_t75" alt="" style="width:63.45pt;height:80.55pt;mso-width-percent:0;mso-height-percent:0;mso-width-percent:0;mso-height-percent:0" o:ole="">
+                <v:shape id="_x0000_i1025" type="#_x0000_t75" alt="" style="width:63.6pt;height:80.4pt;mso-width-percent:0;mso-height-percent:0;mso-width-percent:0;mso-height-percent:0" o:ole="">
                   <v:imagedata r:id="rId8" o:title=""/>
                 </v:shape>
-                <o:OLEObject Type="Embed" ProgID="Unknown" ShapeID="_x0000_i1025" DrawAspect="Content" ObjectID="_1638133238" r:id="rId9"/>
+                <o:OLEObject Type="Embed" ProgID="Unknown" ShapeID="_x0000_i1025" DrawAspect="Content" ObjectID="_1638143234" r:id="rId9"/>
               </w:object>
             </w:r>
           </w:p>
@@ -4794,7 +4794,7 @@
                         <v:h position="topLeft,#0" yrange="0,10800"/>
                       </v:handles>
                     </v:shapetype>
-                    <v:shape id="Открывающая квадратная скобка 61" o:spid="_x0000_s1026" type="#_x0000_t85" style="position:absolute;margin-left:35.5pt;margin-top:-10pt;width:3.55pt;height:31.65pt;z-index:251718656;visibility:visible;mso-wrap-style:square;mso-width-percent:0;mso-height-percent:0;mso-wrap-distance-left:9pt;mso-wrap-distance-top:0;mso-wrap-distance-right:9pt;mso-wrap-distance-bottom:0;mso-position-horizontal:absolute;mso-position-horizontal-relative:text;mso-position-vertical:absolute;mso-position-vertical-relative:text;mso-width-percent:0;mso-height-percent:0;mso-width-relative:margin;mso-height-relative:margin;v-text-anchor:middle" o:gfxdata="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" adj="202" strokecolor="#4472c4 [3204]" strokeweight=".5pt">
+                    <v:shape id="Открывающая квадратная скобка 61" o:spid="_x0000_s1026" type="#_x0000_t85" style="position:absolute;margin-left:35.5pt;margin-top:-10pt;width:3.55pt;height:31.65pt;z-index:251718656;visibility:visible;mso-wrap-style:square;mso-width-percent:0;mso-height-percent:0;mso-wrap-distance-left:9pt;mso-wrap-distance-top:0;mso-wrap-distance-right:9pt;mso-wrap-distance-bottom:0;mso-position-horizontal:absolute;mso-position-horizontal-relative:text;mso-position-vertical:absolute;mso-position-vertical-relative:text;mso-width-percent:0;mso-height-percent:0;mso-width-relative:margin;mso-height-relative:margin;v-text-anchor:middle" o:gfxdata="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" adj="202" strokecolor="#4472c4 [3204]" strokeweight=".5pt">
                       <v:stroke joinstyle="miter"/>
                     </v:shape>
                   </w:pict>
@@ -5743,7 +5743,7 @@
                 </mc:Choice>
                 <mc:Fallback>
                   <w:pict>
-                    <v:shape w14:anchorId="2FDB9FCE" id="Открывающая квадратная скобка 62" o:spid="_x0000_s1026" type="#_x0000_t85" style="position:absolute;margin-left:36.15pt;margin-top:-25.9pt;width:4.8pt;height:16.8pt;z-index:251720704;visibility:visible;mso-wrap-style:square;mso-width-percent:0;mso-height-percent:0;mso-wrap-distance-left:9pt;mso-wrap-distance-top:0;mso-wrap-distance-right:9pt;mso-wrap-distance-bottom:0;mso-position-horizontal:absolute;mso-position-horizontal-relative:text;mso-position-vertical:absolute;mso-position-vertical-relative:text;mso-width-percent:0;mso-height-percent:0;mso-width-relative:margin;mso-height-relative:margin;v-text-anchor:middle" o:gfxdata="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" adj="514" strokecolor="#4472c4 [3204]" strokeweight=".5pt">
+                    <v:shape w14:anchorId="2FDB9FCE" id="Открывающая квадратная скобка 62" o:spid="_x0000_s1026" type="#_x0000_t85" style="position:absolute;margin-left:36.15pt;margin-top:-25.9pt;width:4.8pt;height:16.8pt;z-index:251720704;visibility:visible;mso-wrap-style:square;mso-width-percent:0;mso-height-percent:0;mso-wrap-distance-left:9pt;mso-wrap-distance-top:0;mso-wrap-distance-right:9pt;mso-wrap-distance-bottom:0;mso-position-horizontal:absolute;mso-position-horizontal-relative:text;mso-position-vertical:absolute;mso-position-vertical-relative:text;mso-width-percent:0;mso-height-percent:0;mso-width-relative:margin;mso-height-relative:margin;v-text-anchor:middle" o:gfxdata="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" adj="514" strokecolor="#4472c4 [3204]" strokeweight=".5pt">
                       <v:stroke joinstyle="miter"/>
                     </v:shape>
                   </w:pict>
@@ -6122,7 +6122,7 @@
                 </mc:Choice>
                 <mc:Fallback>
                   <w:pict>
-                    <v:shape w14:anchorId="178E26B7" id="Открывающая квадратная скобка 63" o:spid="_x0000_s1026" type="#_x0000_t85" style="position:absolute;margin-left:36.8pt;margin-top:-5.2pt;width:3.85pt;height:28.25pt;z-index:251722752;visibility:visible;mso-wrap-style:square;mso-width-percent:0;mso-height-percent:0;mso-wrap-distance-left:9pt;mso-wrap-distance-top:0;mso-wrap-distance-right:9pt;mso-wrap-distance-bottom:0;mso-position-horizontal:absolute;mso-position-horizontal-relative:text;mso-position-vertical:absolute;mso-position-vertical-relative:text;mso-width-percent:0;mso-height-percent:0;mso-width-relative:margin;mso-height-relative:margin;v-text-anchor:middle" o:gfxdata="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" adj="245" strokecolor="#4472c4 [3204]" strokeweight=".5pt">
+                    <v:shape w14:anchorId="178E26B7" id="Открывающая квадратная скобка 63" o:spid="_x0000_s1026" type="#_x0000_t85" style="position:absolute;margin-left:36.8pt;margin-top:-5.2pt;width:3.85pt;height:28.25pt;z-index:251722752;visibility:visible;mso-wrap-style:square;mso-width-percent:0;mso-height-percent:0;mso-wrap-distance-left:9pt;mso-wrap-distance-top:0;mso-wrap-distance-right:9pt;mso-wrap-distance-bottom:0;mso-position-horizontal:absolute;mso-position-horizontal-relative:text;mso-position-vertical:absolute;mso-position-vertical-relative:text;mso-width-percent:0;mso-height-percent:0;mso-width-relative:margin;mso-height-relative:margin;v-text-anchor:middle" o:gfxdata="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" adj="245" strokecolor="#4472c4 [3204]" strokeweight=".5pt">
                       <v:stroke joinstyle="miter"/>
                     </v:shape>
                   </w:pict>
@@ -8338,7 +8338,7 @@
                 </mc:Choice>
                 <mc:Fallback>
                   <w:pict>
-                    <v:shape w14:anchorId="1D8ED504" id="Открывающая квадратная скобка 58" o:spid="_x0000_s1026" type="#_x0000_t85" style="position:absolute;margin-left:36.5pt;margin-top:-9.95pt;width:4.8pt;height:16.8pt;z-index:251712512;visibility:visible;mso-wrap-style:square;mso-width-percent:0;mso-height-percent:0;mso-wrap-distance-left:9pt;mso-wrap-distance-top:0;mso-wrap-distance-right:9pt;mso-wrap-distance-bottom:0;mso-position-horizontal:absolute;mso-position-horizontal-relative:text;mso-position-vertical:absolute;mso-position-vertical-relative:text;mso-width-percent:0;mso-height-percent:0;mso-width-relative:margin;mso-height-relative:margin;v-text-anchor:middle" o:gfxdata="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" adj="514" strokecolor="#4472c4 [3204]" strokeweight=".5pt">
+                    <v:shape w14:anchorId="1D8ED504" id="Открывающая квадратная скобка 58" o:spid="_x0000_s1026" type="#_x0000_t85" style="position:absolute;margin-left:36.5pt;margin-top:-9.95pt;width:4.8pt;height:16.8pt;z-index:251712512;visibility:visible;mso-wrap-style:square;mso-width-percent:0;mso-height-percent:0;mso-wrap-distance-left:9pt;mso-wrap-distance-top:0;mso-wrap-distance-right:9pt;mso-wrap-distance-bottom:0;mso-position-horizontal:absolute;mso-position-horizontal-relative:text;mso-position-vertical:absolute;mso-position-vertical-relative:text;mso-width-percent:0;mso-height-percent:0;mso-width-relative:margin;mso-height-relative:margin;v-text-anchor:middle" o:gfxdata="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" adj="514" strokecolor="#4472c4 [3204]" strokeweight=".5pt">
                       <v:stroke joinstyle="miter"/>
                     </v:shape>
                   </w:pict>
@@ -8727,7 +8727,7 @@
                 </mc:Choice>
                 <mc:Fallback>
                   <w:pict>
-                    <v:shape w14:anchorId="4C8286B4" id="Открывающая квадратная скобка 59" o:spid="_x0000_s1026" type="#_x0000_t85" style="position:absolute;margin-left:36.2pt;margin-top:-5.75pt;width:4.8pt;height:28.8pt;z-index:251714560;visibility:visible;mso-wrap-style:square;mso-width-percent:0;mso-height-percent:0;mso-wrap-distance-left:9pt;mso-wrap-distance-top:0;mso-wrap-distance-right:9pt;mso-wrap-distance-bottom:0;mso-position-horizontal:absolute;mso-position-horizontal-relative:text;mso-position-vertical:absolute;mso-position-vertical-relative:text;mso-width-percent:0;mso-height-percent:0;mso-width-relative:margin;mso-height-relative:margin;v-text-anchor:middle" o:gfxdata="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" adj="300" strokecolor="#4472c4 [3204]" strokeweight=".5pt">
+                    <v:shape w14:anchorId="4C8286B4" id="Открывающая квадратная скобка 59" o:spid="_x0000_s1026" type="#_x0000_t85" style="position:absolute;margin-left:36.2pt;margin-top:-5.75pt;width:4.8pt;height:28.8pt;z-index:251714560;visibility:visible;mso-wrap-style:square;mso-width-percent:0;mso-height-percent:0;mso-wrap-distance-left:9pt;mso-wrap-distance-top:0;mso-wrap-distance-right:9pt;mso-wrap-distance-bottom:0;mso-position-horizontal:absolute;mso-position-horizontal-relative:text;mso-position-vertical:absolute;mso-position-vertical-relative:text;mso-width-percent:0;mso-height-percent:0;mso-width-relative:margin;mso-height-relative:margin;v-text-anchor:middle" o:gfxdata="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" adj="300" strokecolor="#4472c4 [3204]" strokeweight=".5pt">
                       <v:stroke joinstyle="miter"/>
                     </v:shape>
                   </w:pict>
@@ -9699,7 +9699,7 @@
                 </mc:Choice>
                 <mc:Fallback>
                   <w:pict>
-                    <v:shape w14:anchorId="31FA256E" id="Открывающая квадратная скобка 60" o:spid="_x0000_s1026" type="#_x0000_t85" style="position:absolute;margin-left:36.4pt;margin-top:-17.3pt;width:4.8pt;height:16.8pt;z-index:251716608;visibility:visible;mso-wrap-style:square;mso-width-percent:0;mso-height-percent:0;mso-wrap-distance-left:9pt;mso-wrap-distance-top:0;mso-wrap-distance-right:9pt;mso-wrap-distance-bottom:0;mso-position-horizontal:absolute;mso-position-horizontal-relative:text;mso-position-vertical:absolute;mso-position-vertical-relative:text;mso-width-percent:0;mso-height-percent:0;mso-width-relative:margin;mso-height-relative:margin;v-text-anchor:middle" o:gfxdata="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" adj="514" strokecolor="#4472c4 [3204]" strokeweight=".5pt">
+                    <v:shape w14:anchorId="31FA256E" id="Открывающая квадратная скобка 60" o:spid="_x0000_s1026" type="#_x0000_t85" style="position:absolute;margin-left:36.4pt;margin-top:-17.3pt;width:4.8pt;height:16.8pt;z-index:251716608;visibility:visible;mso-wrap-style:square;mso-width-percent:0;mso-height-percent:0;mso-wrap-distance-left:9pt;mso-wrap-distance-top:0;mso-wrap-distance-right:9pt;mso-wrap-distance-bottom:0;mso-position-horizontal:absolute;mso-position-horizontal-relative:text;mso-position-vertical:absolute;mso-position-vertical-relative:text;mso-width-percent:0;mso-height-percent:0;mso-width-relative:margin;mso-height-relative:margin;v-text-anchor:middle" o:gfxdata="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" adj="514" strokecolor="#4472c4 [3204]" strokeweight=".5pt">
                       <v:stroke joinstyle="miter"/>
                     </v:shape>
                   </w:pict>
@@ -11543,7 +11543,7 @@
                 </mc:Choice>
                 <mc:Fallback>
                   <w:pict>
-                    <v:shape w14:anchorId="69CA18EA" id="Открывающая квадратная скобка 55" o:spid="_x0000_s1026" type="#_x0000_t85" style="position:absolute;margin-left:83.15pt;margin-top:-41.9pt;width:4.8pt;height:16.8pt;z-index:251706368;visibility:visible;mso-wrap-style:square;mso-width-percent:0;mso-height-percent:0;mso-wrap-distance-left:9pt;mso-wrap-distance-top:0;mso-wrap-distance-right:9pt;mso-wrap-distance-bottom:0;mso-position-horizontal:absolute;mso-position-horizontal-relative:text;mso-position-vertical:absolute;mso-position-vertical-relative:text;mso-width-percent:0;mso-height-percent:0;mso-width-relative:margin;mso-height-relative:margin;v-text-anchor:middle" o:gfxdata="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" adj="514" strokecolor="#4472c4 [3204]" strokeweight=".5pt">
+                    <v:shape w14:anchorId="69CA18EA" id="Открывающая квадратная скобка 55" o:spid="_x0000_s1026" type="#_x0000_t85" style="position:absolute;margin-left:83.15pt;margin-top:-41.9pt;width:4.8pt;height:16.8pt;z-index:251706368;visibility:visible;mso-wrap-style:square;mso-width-percent:0;mso-height-percent:0;mso-wrap-distance-left:9pt;mso-wrap-distance-top:0;mso-wrap-distance-right:9pt;mso-wrap-distance-bottom:0;mso-position-horizontal:absolute;mso-position-horizontal-relative:text;mso-position-vertical:absolute;mso-position-vertical-relative:text;mso-width-percent:0;mso-height-percent:0;mso-width-relative:margin;mso-height-relative:margin;v-text-anchor:middle" o:gfxdata="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" adj="514" strokecolor="#4472c4 [3204]" strokeweight=".5pt">
                       <v:stroke joinstyle="miter"/>
                     </v:shape>
                   </w:pict>
@@ -12240,7 +12240,7 @@
                 </mc:Choice>
                 <mc:Fallback>
                   <w:pict>
-                    <v:shape w14:anchorId="5D668A14" id="Открывающая квадратная скобка 56" o:spid="_x0000_s1026" type="#_x0000_t85" style="position:absolute;margin-left:82.8pt;margin-top:-38.3pt;width:5.05pt;height:30.5pt;z-index:251708416;visibility:visible;mso-wrap-style:square;mso-width-percent:0;mso-height-percent:0;mso-wrap-distance-left:9pt;mso-wrap-distance-top:0;mso-wrap-distance-right:9pt;mso-wrap-distance-bottom:0;mso-position-horizontal:absolute;mso-position-horizontal-relative:text;mso-position-vertical:absolute;mso-position-vertical-relative:text;mso-width-percent:0;mso-height-percent:0;mso-width-relative:margin;mso-height-relative:margin;v-text-anchor:middle" o:gfxdata="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" adj="298" strokecolor="#4472c4 [3204]" strokeweight=".5pt">
+                    <v:shape w14:anchorId="5D668A14" id="Открывающая квадратная скобка 56" o:spid="_x0000_s1026" type="#_x0000_t85" style="position:absolute;margin-left:82.8pt;margin-top:-38.3pt;width:5.05pt;height:30.5pt;z-index:251708416;visibility:visible;mso-wrap-style:square;mso-width-percent:0;mso-height-percent:0;mso-wrap-distance-left:9pt;mso-wrap-distance-top:0;mso-wrap-distance-right:9pt;mso-wrap-distance-bottom:0;mso-position-horizontal:absolute;mso-position-horizontal-relative:text;mso-position-vertical:absolute;mso-position-vertical-relative:text;mso-width-percent:0;mso-height-percent:0;mso-width-relative:margin;mso-height-relative:margin;v-text-anchor:middle" o:gfxdata="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" adj="298" strokecolor="#4472c4 [3204]" strokeweight=".5pt">
                       <v:stroke joinstyle="miter"/>
                     </v:shape>
                   </w:pict>
@@ -12620,7 +12620,7 @@
                 </mc:Choice>
                 <mc:Fallback>
                   <w:pict>
-                    <v:shape w14:anchorId="34163D24" id="Открывающая квадратная скобка 57" o:spid="_x0000_s1026" type="#_x0000_t85" style="position:absolute;margin-left:82.8pt;margin-top:-4.7pt;width:5.05pt;height:28.7pt;z-index:251710464;visibility:visible;mso-wrap-style:square;mso-width-percent:0;mso-height-percent:0;mso-wrap-distance-left:9pt;mso-wrap-distance-top:0;mso-wrap-distance-right:9pt;mso-wrap-distance-bottom:0;mso-position-horizontal:absolute;mso-position-horizontal-relative:text;mso-position-vertical:absolute;mso-position-vertical-relative:text;mso-width-percent:0;mso-height-percent:0;mso-width-relative:margin;mso-height-relative:margin;v-text-anchor:middle" o:gfxdata="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" adj="317" strokecolor="#4472c4 [3204]" strokeweight=".5pt">
+                    <v:shape w14:anchorId="34163D24" id="Открывающая квадратная скобка 57" o:spid="_x0000_s1026" type="#_x0000_t85" style="position:absolute;margin-left:82.8pt;margin-top:-4.7pt;width:5.05pt;height:28.7pt;z-index:251710464;visibility:visible;mso-wrap-style:square;mso-width-percent:0;mso-height-percent:0;mso-wrap-distance-left:9pt;mso-wrap-distance-top:0;mso-wrap-distance-right:9pt;mso-wrap-distance-bottom:0;mso-position-horizontal:absolute;mso-position-horizontal-relative:text;mso-position-vertical:absolute;mso-position-vertical-relative:text;mso-width-percent:0;mso-height-percent:0;mso-width-relative:margin;mso-height-relative:margin;v-text-anchor:middle" o:gfxdata="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" adj="317" strokecolor="#4472c4 [3204]" strokeweight=".5pt">
                       <v:stroke joinstyle="miter"/>
                     </v:shape>
                   </w:pict>
@@ -14439,7 +14439,7 @@
                 </mc:Choice>
                 <mc:Fallback>
                   <w:pict>
-                    <v:shape w14:anchorId="530F57CF" id="Открывающая квадратная скобка 49" o:spid="_x0000_s1026" type="#_x0000_t85" style="position:absolute;margin-left:7.35pt;margin-top:9.15pt;width:4.8pt;height:16.8pt;z-index:251699200;visibility:visible;mso-wrap-style:square;mso-wrap-distance-left:9pt;mso-wrap-distance-top:0;mso-wrap-distance-right:9pt;mso-wrap-distance-bottom:0;mso-position-horizontal:absolute;mso-position-horizontal-relative:text;mso-position-vertical:absolute;mso-position-vertical-relative:text;v-text-anchor:middle" o:gfxdata="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" adj="514" strokecolor="#4472c4 [3204]" strokeweight=".5pt">
+                    <v:shape w14:anchorId="530F57CF" id="Открывающая квадратная скобка 49" o:spid="_x0000_s1026" type="#_x0000_t85" style="position:absolute;margin-left:7.35pt;margin-top:9.15pt;width:4.8pt;height:16.8pt;z-index:251699200;visibility:visible;mso-wrap-style:square;mso-wrap-distance-left:9pt;mso-wrap-distance-top:0;mso-wrap-distance-right:9pt;mso-wrap-distance-bottom:0;mso-position-horizontal:absolute;mso-position-horizontal-relative:text;mso-position-vertical:absolute;mso-position-vertical-relative:text;v-text-anchor:middle" o:gfxdata="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" adj="514" strokecolor="#4472c4 [3204]" strokeweight=".5pt">
                       <v:stroke joinstyle="miter"/>
                     </v:shape>
                   </w:pict>
@@ -15276,7 +15276,7 @@
                 </mc:Choice>
                 <mc:Fallback>
                   <w:pict>
-                    <v:shape w14:anchorId="76EA6E25" id="Открывающая квадратная скобка 51" o:spid="_x0000_s1026" type="#_x0000_t85" style="position:absolute;margin-left:7.25pt;margin-top:8.85pt;width:4.8pt;height:16.8pt;z-index:251702272;visibility:visible;mso-wrap-style:square;mso-width-percent:0;mso-height-percent:0;mso-wrap-distance-left:9pt;mso-wrap-distance-top:0;mso-wrap-distance-right:9pt;mso-wrap-distance-bottom:0;mso-position-horizontal:absolute;mso-position-horizontal-relative:text;mso-position-vertical:absolute;mso-position-vertical-relative:text;mso-width-percent:0;mso-height-percent:0;mso-width-relative:margin;mso-height-relative:margin;v-text-anchor:middle" o:gfxdata="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" adj="514" strokecolor="#4472c4 [3204]" strokeweight=".5pt">
+                    <v:shape w14:anchorId="76EA6E25" id="Открывающая квадратная скобка 51" o:spid="_x0000_s1026" type="#_x0000_t85" style="position:absolute;margin-left:7.25pt;margin-top:8.85pt;width:4.8pt;height:16.8pt;z-index:251702272;visibility:visible;mso-wrap-style:square;mso-width-percent:0;mso-height-percent:0;mso-wrap-distance-left:9pt;mso-wrap-distance-top:0;mso-wrap-distance-right:9pt;mso-wrap-distance-bottom:0;mso-position-horizontal:absolute;mso-position-horizontal-relative:text;mso-position-vertical:absolute;mso-position-vertical-relative:text;mso-width-percent:0;mso-height-percent:0;mso-width-relative:margin;mso-height-relative:margin;v-text-anchor:middle" o:gfxdata="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" adj="514" strokecolor="#4472c4 [3204]" strokeweight=".5pt">
                       <v:stroke joinstyle="miter"/>
                     </v:shape>
                   </w:pict>
@@ -16121,7 +16121,7 @@
                 </mc:Choice>
                 <mc:Fallback>
                   <w:pict>
-                    <v:shape w14:anchorId="08040C9D" id="Открывающая квадратная скобка 53" o:spid="_x0000_s1026" type="#_x0000_t85" style="position:absolute;margin-left:7.5pt;margin-top:8.85pt;width:4.8pt;height:16.8pt;z-index:251704320;visibility:visible;mso-wrap-style:square;mso-width-percent:0;mso-height-percent:0;mso-wrap-distance-left:9pt;mso-wrap-distance-top:0;mso-wrap-distance-right:9pt;mso-wrap-distance-bottom:0;mso-position-horizontal:absolute;mso-position-horizontal-relative:text;mso-position-vertical:absolute;mso-position-vertical-relative:text;mso-width-percent:0;mso-height-percent:0;mso-width-relative:margin;mso-height-relative:margin;v-text-anchor:middle" o:gfxdata="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" adj="514" strokecolor="#4472c4 [3204]" strokeweight=".5pt">
+                    <v:shape w14:anchorId="08040C9D" id="Открывающая квадратная скобка 53" o:spid="_x0000_s1026" type="#_x0000_t85" style="position:absolute;margin-left:7.5pt;margin-top:8.85pt;width:4.8pt;height:16.8pt;z-index:251704320;visibility:visible;mso-wrap-style:square;mso-width-percent:0;mso-height-percent:0;mso-wrap-distance-left:9pt;mso-wrap-distance-top:0;mso-wrap-distance-right:9pt;mso-wrap-distance-bottom:0;mso-position-horizontal:absolute;mso-position-horizontal-relative:text;mso-position-vertical:absolute;mso-position-vertical-relative:text;mso-width-percent:0;mso-height-percent:0;mso-width-relative:margin;mso-height-relative:margin;v-text-anchor:middle" o:gfxdata="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" adj="514" strokecolor="#4472c4 [3204]" strokeweight=".5pt">
                       <v:stroke joinstyle="miter"/>
                     </v:shape>
                   </w:pict>
@@ -17271,7 +17271,7 @@
                 <v:stroke joinstyle="miter"/>
                 <v:path gradientshapeok="t" o:connecttype="rect"/>
               </v:shapetype>
-              <v:shape id="Надпись 4" o:spid="_x0000_s1026" type="#_x0000_t202" style="position:absolute;left:0;text-align:left;margin-left:8.15pt;margin-top:0;width:20.05pt;height:723.55pt;z-index:251660288;visibility:visible;mso-wrap-style:square;mso-width-percent:0;mso-height-percent:0;mso-wrap-distance-left:9pt;mso-wrap-distance-top:0;mso-wrap-distance-right:9pt;mso-wrap-distance-bottom:0;mso-position-horizontal:absolute;mso-position-horizontal-relative:text;mso-position-vertical:absolute;mso-position-vertical-relative:text;mso-width-percent:0;mso-height-percent:0;mso-width-relative:margin;mso-height-relative:margin;v-text-anchor:top" o:gfxdata="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" fillcolor="white [3201]" stroked="f" strokeweight=".5pt">
+              <v:shape id="Надпись 4" o:spid="_x0000_s1026" type="#_x0000_t202" style="position:absolute;left:0;text-align:left;margin-left:8.15pt;margin-top:0;width:20.05pt;height:723.55pt;z-index:251660288;visibility:visible;mso-wrap-style:square;mso-width-percent:0;mso-height-percent:0;mso-wrap-distance-left:9pt;mso-wrap-distance-top:0;mso-wrap-distance-right:9pt;mso-wrap-distance-bottom:0;mso-position-horizontal:absolute;mso-position-horizontal-relative:text;mso-position-vertical:absolute;mso-position-vertical-relative:text;mso-width-percent:0;mso-height-percent:0;mso-width-relative:margin;mso-height-relative:margin;v-text-anchor:top" o:gfxdata="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" fillcolor="white [3201]" stroked="f" strokeweight=".5pt">
                 <v:textbox>
                   <w:txbxContent>
                     <w:p>
@@ -17483,7 +17483,7 @@
           </mc:Choice>
           <mc:Fallback>
             <w:pict>
-              <v:shape id="Надпись 3" o:spid="_x0000_s1027" type="#_x0000_t202" style="position:absolute;left:0;text-align:left;margin-left:35.15pt;margin-top:-36.65pt;width:267pt;height:29pt;z-index:251659264;visibility:visible;mso-wrap-style:square;mso-width-percent:0;mso-height-percent:0;mso-wrap-distance-left:9pt;mso-wrap-distance-top:0;mso-wrap-distance-right:9pt;mso-wrap-distance-bottom:0;mso-position-horizontal:absolute;mso-position-horizontal-relative:text;mso-position-vertical:absolute;mso-position-vertical-relative:text;mso-width-percent:0;mso-height-percent:0;mso-width-relative:margin;mso-height-relative:margin;v-text-anchor:top" o:gfxdata="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" fillcolor="white [3201]" stroked="f" strokeweight=".5pt">
+              <v:shape id="Надпись 3" o:spid="_x0000_s1027" type="#_x0000_t202" style="position:absolute;left:0;text-align:left;margin-left:35.15pt;margin-top:-36.65pt;width:267pt;height:29pt;z-index:251659264;visibility:visible;mso-wrap-style:square;mso-width-percent:0;mso-height-percent:0;mso-wrap-distance-left:9pt;mso-wrap-distance-top:0;mso-wrap-distance-right:9pt;mso-wrap-distance-bottom:0;mso-position-horizontal:absolute;mso-position-horizontal-relative:text;mso-position-vertical:absolute;mso-position-vertical-relative:text;mso-width-percent:0;mso-height-percent:0;mso-width-relative:margin;mso-height-relative:margin;v-text-anchor:top" o:gfxdata="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" fillcolor="white [3201]" stroked="f" strokeweight=".5pt">
                 <v:textbox>
                   <w:txbxContent>
                     <w:p>
@@ -18360,7 +18360,7 @@
           </mc:Choice>
           <mc:Fallback>
             <w:pict>
-              <v:shape w14:anchorId="013E393F" id="Надпись 6" o:spid="_x0000_s1028" type="#_x0000_t202" style="position:absolute;left:0;text-align:left;margin-left:14.25pt;margin-top:-9.15pt;width:27pt;height:705pt;z-index:251662336;visibility:visible;mso-wrap-style:square;mso-height-percent:0;mso-wrap-distance-left:9pt;mso-wrap-distance-top:0;mso-wrap-distance-right:9pt;mso-wrap-distance-bottom:0;mso-position-horizontal:absolute;mso-position-horizontal-relative:text;mso-position-vertical:absolute;mso-position-vertical-relative:text;mso-height-percent:0;mso-height-relative:margin;v-text-anchor:top" o:gfxdata="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" fillcolor="white [3201]" stroked="f" strokeweight=".5pt">
+              <v:shape w14:anchorId="013E393F" id="Надпись 6" o:spid="_x0000_s1028" type="#_x0000_t202" style="position:absolute;left:0;text-align:left;margin-left:14.25pt;margin-top:-9.15pt;width:27pt;height:705pt;z-index:251662336;visibility:visible;mso-wrap-style:square;mso-height-percent:0;mso-wrap-distance-left:9pt;mso-wrap-distance-top:0;mso-wrap-distance-right:9pt;mso-wrap-distance-bottom:0;mso-position-horizontal:absolute;mso-position-horizontal-relative:text;mso-position-vertical:absolute;mso-position-vertical-relative:text;mso-height-percent:0;mso-height-relative:margin;v-text-anchor:top" o:gfxdata="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" fillcolor="white [3201]" stroked="f" strokeweight=".5pt">
                 <v:textbox>
                   <w:txbxContent>
                     <w:p>
@@ -18558,7 +18558,7 @@
           </mc:Choice>
           <mc:Fallback>
             <w:pict>
-              <v:shape w14:anchorId="3C022E2E" id="Надпись 8" o:spid="_x0000_s1029" type="#_x0000_t202" style="position:absolute;left:0;text-align:left;margin-left:70.85pt;margin-top:-31.5pt;width:267pt;height:29pt;z-index:251664384;visibility:visible;mso-wrap-style:square;mso-width-percent:0;mso-height-percent:0;mso-wrap-distance-left:9pt;mso-wrap-distance-top:0;mso-wrap-distance-right:9pt;mso-wrap-distance-bottom:0;mso-position-horizontal:absolute;mso-position-horizontal-relative:text;mso-position-vertical:absolute;mso-position-vertical-relative:text;mso-width-percent:0;mso-height-percent:0;mso-width-relative:margin;mso-height-relative:margin;v-text-anchor:top" o:gfxdata="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" fillcolor="white [3201]" stroked="f" strokeweight=".5pt">
+              <v:shape w14:anchorId="3C022E2E" id="Надпись 8" o:spid="_x0000_s1029" type="#_x0000_t202" style="position:absolute;left:0;text-align:left;margin-left:70.85pt;margin-top:-31.5pt;width:267pt;height:29pt;z-index:251664384;visibility:visible;mso-wrap-style:square;mso-width-percent:0;mso-height-percent:0;mso-wrap-distance-left:9pt;mso-wrap-distance-top:0;mso-wrap-distance-right:9pt;mso-wrap-distance-bottom:0;mso-position-horizontal:absolute;mso-position-horizontal-relative:text;mso-position-vertical:absolute;mso-position-vertical-relative:text;mso-width-percent:0;mso-height-percent:0;mso-width-relative:margin;mso-height-relative:margin;v-text-anchor:top" o:gfxdata="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" fillcolor="white [3201]" stroked="f" strokeweight=".5pt">
                 <v:textbox>
                   <w:txbxContent>
                     <w:p>
@@ -18771,17 +18771,13 @@
       </w:pPr>
       <w:r>
         <w:rPr>
-          <w:b/>
-          <w:bCs/>
-          <w:i/>
           <w:noProof/>
-          <w:szCs w:val="28"/>
         </w:rPr>
         <w:drawing>
           <wp:inline distT="0" distB="0" distL="0" distR="0">
-            <wp:extent cx="9253220" cy="3756660"/>
-            <wp:effectExtent l="0" t="0" r="5080" b="2540"/>
-            <wp:docPr id="18" name="Рисунок 18"/>
+            <wp:extent cx="9253220" cy="3762375"/>
+            <wp:effectExtent l="0" t="0" r="5080" b="9525"/>
+            <wp:docPr id="19" name="Рисунок 19"/>
             <wp:cNvGraphicFramePr>
               <a:graphicFrameLocks xmlns:a="http://schemas.openxmlformats.org/drawingml/2006/main" noChangeAspect="1"/>
             </wp:cNvGraphicFramePr>
@@ -18789,8 +18785,10 @@
               <a:graphicData uri="http://schemas.openxmlformats.org/drawingml/2006/picture">
                 <pic:pic xmlns:pic="http://schemas.openxmlformats.org/drawingml/2006/picture">
                   <pic:nvPicPr>
-                    <pic:cNvPr id="18" name="functionalDiagram.jpg"/>
-                    <pic:cNvPicPr/>
+                    <pic:cNvPr id="0" name="Picture 4"/>
+                    <pic:cNvPicPr>
+                      <a:picLocks noChangeAspect="1" noChangeArrowheads="1"/>
+                    </pic:cNvPicPr>
                   </pic:nvPicPr>
                   <pic:blipFill>
                     <a:blip r:embed="rId12">
@@ -18800,18 +18798,23 @@
                         </a:ext>
                       </a:extLst>
                     </a:blip>
+                    <a:srcRect/>
                     <a:stretch>
                       <a:fillRect/>
                     </a:stretch>
                   </pic:blipFill>
-                  <pic:spPr>
+                  <pic:spPr bwMode="auto">
                     <a:xfrm>
                       <a:off x="0" y="0"/>
-                      <a:ext cx="9253220" cy="3756660"/>
+                      <a:ext cx="9253220" cy="3762375"/>
                     </a:xfrm>
                     <a:prstGeom prst="rect">
                       <a:avLst/>
                     </a:prstGeom>
+                    <a:noFill/>
+                    <a:ln>
+                      <a:noFill/>
+                    </a:ln>
                   </pic:spPr>
                 </pic:pic>
               </a:graphicData>
@@ -19975,7 +19978,7 @@
           </mc:Choice>
           <mc:Fallback>
             <w:pict>
-              <v:shape w14:anchorId="33EDACF9" id="Надпись 2" o:spid="_x0000_s1030" type="#_x0000_t202" style="position:absolute;left:0;text-align:left;margin-left:-3.45pt;margin-top:2.9pt;width:238.5pt;height:36.25pt;z-index:251666432;visibility:visible;mso-wrap-style:square;mso-width-percent:0;mso-height-percent:0;mso-wrap-distance-left:9pt;mso-wrap-distance-top:0;mso-wrap-distance-right:9pt;mso-wrap-distance-bottom:0;mso-position-horizontal:absolute;mso-position-horizontal-relative:text;mso-position-vertical:absolute;mso-position-vertical-relative:text;mso-width-percent:0;mso-height-percent:0;mso-width-relative:margin;mso-height-relative:margin;v-text-anchor:top" o:gfxdata="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" stroked="f">
+              <v:shape w14:anchorId="33EDACF9" id="Надпись 2" o:spid="_x0000_s1030" type="#_x0000_t202" style="position:absolute;left:0;text-align:left;margin-left:-3.45pt;margin-top:2.9pt;width:238.5pt;height:36.25pt;z-index:251666432;visibility:visible;mso-wrap-style:square;mso-width-percent:0;mso-height-percent:0;mso-wrap-distance-left:9pt;mso-wrap-distance-top:0;mso-wrap-distance-right:9pt;mso-wrap-distance-bottom:0;mso-position-horizontal:absolute;mso-position-horizontal-relative:text;mso-position-vertical:absolute;mso-position-vertical-relative:text;mso-width-percent:0;mso-height-percent:0;mso-width-relative:margin;mso-height-relative:margin;v-text-anchor:top" o:gfxdata="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" stroked="f">
                 <v:textbox>
                   <w:txbxContent>
                     <w:p>
@@ -21148,7 +21151,7 @@
           </mc:Choice>
           <mc:Fallback>
             <w:pict>
-              <v:shape w14:anchorId="6ED0AEE5" id="_x0000_s1031" type="#_x0000_t202" style="position:absolute;left:0;text-align:left;margin-left:0;margin-top:-.05pt;width:213.75pt;height:39.55pt;z-index:251670528;visibility:visible;mso-wrap-style:square;mso-width-percent:0;mso-height-percent:0;mso-wrap-distance-left:9pt;mso-wrap-distance-top:0;mso-wrap-distance-right:9pt;mso-wrap-distance-bottom:0;mso-position-horizontal:absolute;mso-position-horizontal-relative:text;mso-position-vertical:absolute;mso-position-vertical-relative:text;mso-width-percent:0;mso-height-percent:0;mso-width-relative:margin;mso-height-relative:margin;v-text-anchor:top" o:gfxdata="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" stroked="f">
+              <v:shape w14:anchorId="6ED0AEE5" id="_x0000_s1031" type="#_x0000_t202" style="position:absolute;left:0;text-align:left;margin-left:0;margin-top:-.05pt;width:213.75pt;height:39.55pt;z-index:251670528;visibility:visible;mso-wrap-style:square;mso-width-percent:0;mso-height-percent:0;mso-wrap-distance-left:9pt;mso-wrap-distance-top:0;mso-wrap-distance-right:9pt;mso-wrap-distance-bottom:0;mso-position-horizontal:absolute;mso-position-horizontal-relative:text;mso-position-vertical:absolute;mso-position-vertical-relative:text;mso-width-percent:0;mso-height-percent:0;mso-width-relative:margin;mso-height-relative:margin;v-text-anchor:top" o:gfxdata="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" stroked="f">
                 <v:textbox>
                   <w:txbxContent>
                     <w:p>
@@ -21339,7 +21342,7 @@
           </mc:Choice>
           <mc:Fallback>
             <w:pict>
-              <v:shape w14:anchorId="241F3F0C" id="Надпись 13" o:spid="_x0000_s1032" type="#_x0000_t202" style="position:absolute;left:0;text-align:left;margin-left:139.8pt;margin-top:5.2pt;width:214.4pt;height:23.15pt;z-index:251672576;visibility:visible;mso-wrap-style:square;mso-width-percent:0;mso-wrap-distance-left:9pt;mso-wrap-distance-top:0;mso-wrap-distance-right:9pt;mso-wrap-distance-bottom:0;mso-position-horizontal:absolute;mso-position-horizontal-relative:text;mso-position-vertical:absolute;mso-position-vertical-relative:text;mso-width-percent:0;mso-width-relative:margin;v-text-anchor:top" o:gfxdata="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" fillcolor="white [3201]" stroked="f" strokeweight=".5pt">
+              <v:shape w14:anchorId="241F3F0C" id="Надпись 13" o:spid="_x0000_s1032" type="#_x0000_t202" style="position:absolute;left:0;text-align:left;margin-left:139.8pt;margin-top:5.2pt;width:214.4pt;height:23.15pt;z-index:251672576;visibility:visible;mso-wrap-style:square;mso-width-percent:0;mso-wrap-distance-left:9pt;mso-wrap-distance-top:0;mso-wrap-distance-right:9pt;mso-wrap-distance-bottom:0;mso-position-horizontal:absolute;mso-position-horizontal-relative:text;mso-position-vertical:absolute;mso-position-vertical-relative:text;mso-width-percent:0;mso-width-relative:margin;v-text-anchor:top" o:gfxdata="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" fillcolor="white [3201]" stroked="f" strokeweight=".5pt">
                 <v:textbox>
                   <w:txbxContent>
                     <w:p>
@@ -21639,7 +21642,7 @@
           </mc:Choice>
           <mc:Fallback>
             <w:pict>
-              <v:shape w14:anchorId="40695B5C" id="_x0000_s1033" type="#_x0000_t202" style="position:absolute;margin-left:23pt;margin-top:284.55pt;width:256.5pt;height:39.75pt;z-index:251674624;visibility:visible;mso-wrap-style:square;mso-width-percent:0;mso-height-percent:0;mso-wrap-distance-left:9pt;mso-wrap-distance-top:0;mso-wrap-distance-right:9pt;mso-wrap-distance-bottom:0;mso-position-horizontal:absolute;mso-position-horizontal-relative:text;mso-position-vertical:absolute;mso-position-vertical-relative:text;mso-width-percent:0;mso-height-percent:0;mso-width-relative:margin;mso-height-relative:margin;v-text-anchor:top" o:gfxdata="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" stroked="f">
+              <v:shape w14:anchorId="40695B5C" id="_x0000_s1033" type="#_x0000_t202" style="position:absolute;margin-left:23pt;margin-top:284.55pt;width:256.5pt;height:39.75pt;z-index:251674624;visibility:visible;mso-wrap-style:square;mso-width-percent:0;mso-height-percent:0;mso-wrap-distance-left:9pt;mso-wrap-distance-top:0;mso-wrap-distance-right:9pt;mso-wrap-distance-bottom:0;mso-position-horizontal:absolute;mso-position-horizontal-relative:text;mso-position-vertical:absolute;mso-position-vertical-relative:text;mso-width-percent:0;mso-height-percent:0;mso-width-relative:margin;mso-height-relative:margin;v-text-anchor:top" o:gfxdata="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" stroked="f">
                 <v:textbox>
                   <w:txbxContent>
                     <w:p>
@@ -21863,7 +21866,7 @@
           </mc:Choice>
           <mc:Fallback>
             <w:pict>
-              <v:shape w14:anchorId="3C8FE875" id="_x0000_s1034" type="#_x0000_t202" style="position:absolute;margin-left:-23.25pt;margin-top:9.3pt;width:256.5pt;height:36.8pt;z-index:251677696;visibility:visible;mso-wrap-style:square;mso-width-percent:0;mso-height-percent:0;mso-wrap-distance-left:9pt;mso-wrap-distance-top:0;mso-wrap-distance-right:9pt;mso-wrap-distance-bottom:0;mso-position-horizontal:absolute;mso-position-horizontal-relative:text;mso-position-vertical:absolute;mso-position-vertical-relative:text;mso-width-percent:0;mso-height-percent:0;mso-width-relative:margin;mso-height-relative:margin;v-text-anchor:top" o:gfxdata="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" stroked="f">
+              <v:shape w14:anchorId="3C8FE875" id="_x0000_s1034" type="#_x0000_t202" style="position:absolute;margin-left:-23.25pt;margin-top:9.3pt;width:256.5pt;height:36.8pt;z-index:251677696;visibility:visible;mso-wrap-style:square;mso-width-percent:0;mso-height-percent:0;mso-wrap-distance-left:9pt;mso-wrap-distance-top:0;mso-wrap-distance-right:9pt;mso-wrap-distance-bottom:0;mso-position-horizontal:absolute;mso-position-horizontal-relative:text;mso-position-vertical:absolute;mso-position-vertical-relative:text;mso-width-percent:0;mso-height-percent:0;mso-width-relative:margin;mso-height-relative:margin;v-text-anchor:top" o:gfxdata="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" stroked="f">
                 <v:textbox>
                   <w:txbxContent>
                     <w:p>
@@ -22861,7 +22864,7 @@
           </mc:Choice>
           <mc:Fallback>
             <w:pict>
-              <v:shape w14:anchorId="556214FD" id="_x0000_s1035" type="#_x0000_t202" style="position:absolute;margin-left:105.4pt;margin-top:1.25pt;width:256.5pt;height:39.75pt;z-index:251681792;visibility:visible;mso-wrap-style:square;mso-width-percent:0;mso-height-percent:0;mso-wrap-distance-left:9pt;mso-wrap-distance-top:0;mso-wrap-distance-right:9pt;mso-wrap-distance-bottom:0;mso-position-horizontal:absolute;mso-position-horizontal-relative:text;mso-position-vertical:absolute;mso-position-vertical-relative:text;mso-width-percent:0;mso-height-percent:0;mso-width-relative:margin;mso-height-relative:margin;v-text-anchor:top" o:gfxdata="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" stroked="f">
+              <v:shape w14:anchorId="556214FD" id="_x0000_s1035" type="#_x0000_t202" style="position:absolute;margin-left:105.4pt;margin-top:1.25pt;width:256.5pt;height:39.75pt;z-index:251681792;visibility:visible;mso-wrap-style:square;mso-width-percent:0;mso-height-percent:0;mso-wrap-distance-left:9pt;mso-wrap-distance-top:0;mso-wrap-distance-right:9pt;mso-wrap-distance-bottom:0;mso-position-horizontal:absolute;mso-position-horizontal-relative:text;mso-position-vertical:absolute;mso-position-vertical-relative:text;mso-width-percent:0;mso-height-percent:0;mso-width-relative:margin;mso-height-relative:margin;v-text-anchor:top" o:gfxdata="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" stroked="f">
                 <v:textbox>
                   <w:txbxContent>
                     <w:p>
@@ -24017,7 +24020,7 @@
           </mc:Choice>
           <mc:Fallback>
             <w:pict>
-              <v:shape w14:anchorId="29C603E2" id="_x0000_s1036" type="#_x0000_t202" style="position:absolute;left:0;text-align:left;margin-left:0;margin-top:4.95pt;width:256.5pt;height:39pt;z-index:251683840;visibility:visible;mso-wrap-style:square;mso-width-percent:0;mso-height-percent:0;mso-wrap-distance-left:9pt;mso-wrap-distance-top:0;mso-wrap-distance-right:9pt;mso-wrap-distance-bottom:0;mso-position-horizontal:absolute;mso-position-horizontal-relative:text;mso-position-vertical:absolute;mso-position-vertical-relative:text;mso-width-percent:0;mso-height-percent:0;mso-width-relative:margin;mso-height-relative:margin;v-text-anchor:top" o:gfxdata="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" stroked="f">
+              <v:shape w14:anchorId="29C603E2" id="_x0000_s1036" type="#_x0000_t202" style="position:absolute;left:0;text-align:left;margin-left:0;margin-top:4.95pt;width:256.5pt;height:39pt;z-index:251683840;visibility:visible;mso-wrap-style:square;mso-width-percent:0;mso-height-percent:0;mso-wrap-distance-left:9pt;mso-wrap-distance-top:0;mso-wrap-distance-right:9pt;mso-wrap-distance-bottom:0;mso-position-horizontal:absolute;mso-position-horizontal-relative:text;mso-position-vertical:absolute;mso-position-vertical-relative:text;mso-width-percent:0;mso-height-percent:0;mso-width-relative:margin;mso-height-relative:margin;v-text-anchor:top" o:gfxdata="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" stroked="f">
                 <v:textbox>
                   <w:txbxContent>
                     <w:p>
@@ -25111,7 +25114,7 @@
           </mc:Choice>
           <mc:Fallback>
             <w:pict>
-              <v:shape w14:anchorId="434BB922" id="_x0000_s1037" type="#_x0000_t202" style="position:absolute;margin-left:0;margin-top:2.2pt;width:256.5pt;height:39pt;z-index:251724800;visibility:visible;mso-wrap-style:square;mso-width-percent:0;mso-height-percent:0;mso-wrap-distance-left:9pt;mso-wrap-distance-top:0;mso-wrap-distance-right:9pt;mso-wrap-distance-bottom:0;mso-position-horizontal:absolute;mso-position-horizontal-relative:text;mso-position-vertical:absolute;mso-position-vertical-relative:text;mso-width-percent:0;mso-height-percent:0;mso-width-relative:margin;mso-height-relative:margin;v-text-anchor:top" o:gfxdata="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" stroked="f">
+              <v:shape w14:anchorId="434BB922" id="_x0000_s1037" type="#_x0000_t202" style="position:absolute;margin-left:0;margin-top:2.2pt;width:256.5pt;height:39pt;z-index:251724800;visibility:visible;mso-wrap-style:square;mso-width-percent:0;mso-height-percent:0;mso-wrap-distance-left:9pt;mso-wrap-distance-top:0;mso-wrap-distance-right:9pt;mso-wrap-distance-bottom:0;mso-position-horizontal:absolute;mso-position-horizontal-relative:text;mso-position-vertical:absolute;mso-position-vertical-relative:text;mso-width-percent:0;mso-height-percent:0;mso-width-relative:margin;mso-height-relative:margin;v-text-anchor:top" o:gfxdata="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" stroked="f">
                 <v:textbox>
                   <w:txbxContent>
                     <w:p>
@@ -25609,12 +25612,9 @@
         <w:rPr>
           <w:sz w:val="28"/>
           <w:szCs w:val="28"/>
-          <w:lang w:val="en-US"/>
         </w:rPr>
         <w:t>9</w:t>
       </w:r>
-      <w:bookmarkStart w:id="12" w:name="_GoBack"/>
-      <w:bookmarkEnd w:id="12"/>
       <w:r>
         <w:rPr>
           <w:sz w:val="28"/>
@@ -26126,7 +26126,7 @@
           </mc:Choice>
           <mc:Fallback>
             <w:pict>
-              <v:shape w14:anchorId="4CFA2D92" id="_x0000_s1038" type="#_x0000_t202" style="position:absolute;margin-left:0;margin-top:6.75pt;width:256.5pt;height:39pt;z-index:251728896;visibility:visible;mso-wrap-style:square;mso-width-percent:0;mso-height-percent:0;mso-wrap-distance-left:9pt;mso-wrap-distance-top:0;mso-wrap-distance-right:9pt;mso-wrap-distance-bottom:0;mso-position-horizontal:absolute;mso-position-horizontal-relative:text;mso-position-vertical:absolute;mso-position-vertical-relative:text;mso-width-percent:0;mso-height-percent:0;mso-width-relative:margin;mso-height-relative:margin;v-text-anchor:top" o:gfxdata="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" stroked="f">
+              <v:shape w14:anchorId="4CFA2D92" id="_x0000_s1038" type="#_x0000_t202" style="position:absolute;margin-left:0;margin-top:6.75pt;width:256.5pt;height:39pt;z-index:251728896;visibility:visible;mso-wrap-style:square;mso-width-percent:0;mso-height-percent:0;mso-wrap-distance-left:9pt;mso-wrap-distance-top:0;mso-wrap-distance-right:9pt;mso-wrap-distance-bottom:0;mso-position-horizontal:absolute;mso-position-horizontal-relative:text;mso-position-vertical:absolute;mso-position-vertical-relative:text;mso-width-percent:0;mso-height-percent:0;mso-width-relative:margin;mso-height-relative:margin;v-text-anchor:top" o:gfxdata="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" stroked="f">
                 <v:textbox>
                   <w:txbxContent>
                     <w:p>
@@ -26605,7 +26605,7 @@
           </mc:Choice>
           <mc:Fallback>
             <w:pict>
-              <v:shape w14:anchorId="5C25D5B2" id="_x0000_s1039" type="#_x0000_t202" style="position:absolute;left:0;text-align:left;margin-left:25.95pt;margin-top:10.95pt;width:431.25pt;height:36pt;z-index:-251629568;visibility:visible;mso-wrap-style:square;mso-width-percent:0;mso-height-percent:0;mso-wrap-distance-left:9pt;mso-wrap-distance-top:0;mso-wrap-distance-right:9pt;mso-wrap-distance-bottom:0;mso-position-horizontal:absolute;mso-position-horizontal-relative:text;mso-position-vertical:absolute;mso-position-vertical-relative:text;mso-width-percent:0;mso-height-percent:0;mso-width-relative:margin;mso-height-relative:margin;v-text-anchor:top" o:gfxdata="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" stroked="f">
+              <v:shape w14:anchorId="5C25D5B2" id="_x0000_s1039" type="#_x0000_t202" style="position:absolute;left:0;text-align:left;margin-left:25.95pt;margin-top:10.95pt;width:431.25pt;height:36pt;z-index:-251629568;visibility:visible;mso-wrap-style:square;mso-width-percent:0;mso-height-percent:0;mso-wrap-distance-left:9pt;mso-wrap-distance-top:0;mso-wrap-distance-right:9pt;mso-wrap-distance-bottom:0;mso-position-horizontal:absolute;mso-position-horizontal-relative:text;mso-position-vertical:absolute;mso-position-vertical-relative:text;mso-width-percent:0;mso-height-percent:0;mso-width-relative:margin;mso-height-relative:margin;v-text-anchor:top" o:gfxdata="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" stroked="f">
                 <v:textbox>
                   <w:txbxContent>
                     <w:p>
@@ -27344,65 +27344,14 @@
                 <w:sz w:val="28"/>
                 <w:szCs w:val="28"/>
               </w:rPr>
-              <w:t>У9</w:t>
-            </w:r>
-          </w:p>
-        </w:tc>
-        <w:tc>
-          <w:tcPr>
-            <w:tcW w:w="7654" w:type="dxa"/>
-          </w:tcPr>
-          <w:p>
-            <w:pPr>
-              <w:tabs>
-                <w:tab w:val="left" w:pos="709"/>
-              </w:tabs>
-              <w:rPr>
-                <w:sz w:val="28"/>
-                <w:szCs w:val="28"/>
-                <w:lang w:val="en-US"/>
-              </w:rPr>
-            </w:pPr>
-            <w:r>
-              <w:rPr>
-                <w:sz w:val="28"/>
-                <w:szCs w:val="28"/>
-              </w:rPr>
-              <w:t xml:space="preserve">Загрузка </w:t>
-            </w:r>
-            <w:r>
-              <w:rPr>
-                <w:sz w:val="28"/>
-                <w:szCs w:val="28"/>
-                <w:lang w:val="en-US"/>
-              </w:rPr>
-              <w:t>TZF</w:t>
-            </w:r>
-          </w:p>
-        </w:tc>
-      </w:tr>
-      <w:tr>
-        <w:tc>
-          <w:tcPr>
-            <w:tcW w:w="1101" w:type="dxa"/>
-          </w:tcPr>
-          <w:p>
-            <w:pPr>
-              <w:tabs>
-                <w:tab w:val="left" w:pos="709"/>
-              </w:tabs>
-              <w:jc w:val="center"/>
-              <w:rPr>
-                <w:sz w:val="28"/>
-                <w:szCs w:val="28"/>
-              </w:rPr>
-            </w:pPr>
-            <w:r>
-              <w:rPr>
-                <w:sz w:val="28"/>
-                <w:szCs w:val="28"/>
-              </w:rPr>
-              <w:t>У10</w:t>
+              <w:t>У</w:t>
+            </w:r>
+            <w:r>
+              <w:rPr>
+                <w:sz w:val="28"/>
+                <w:szCs w:val="28"/>
+              </w:rPr>
+              <w:t>9</w:t>
             </w:r>
           </w:p>
         </w:tc>
@@ -27620,7 +27569,7 @@
           </mc:Choice>
           <mc:Fallback>
             <w:pict>
-              <v:shape w14:anchorId="0A24083A" id="_x0000_s1040" type="#_x0000_t202" style="position:absolute;left:0;text-align:left;margin-left:81.3pt;margin-top:11.55pt;width:356.25pt;height:42.75pt;z-index:-251630592;visibility:visible;mso-wrap-style:square;mso-width-percent:0;mso-height-percent:0;mso-wrap-distance-left:9pt;mso-wrap-distance-top:0;mso-wrap-distance-right:9pt;mso-wrap-distance-bottom:0;mso-position-horizontal:absolute;mso-position-horizontal-relative:text;mso-position-vertical:absolute;mso-position-vertical-relative:text;mso-width-percent:0;mso-height-percent:0;mso-width-relative:margin;mso-height-relative:margin;v-text-anchor:top" o:gfxdata="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" stroked="f">
+              <v:shape w14:anchorId="0A24083A" id="_x0000_s1040" type="#_x0000_t202" style="position:absolute;left:0;text-align:left;margin-left:81.3pt;margin-top:11.55pt;width:356.25pt;height:42.75pt;z-index:-251630592;visibility:visible;mso-wrap-style:square;mso-width-percent:0;mso-height-percent:0;mso-wrap-distance-left:9pt;mso-wrap-distance-top:0;mso-wrap-distance-right:9pt;mso-wrap-distance-bottom:0;mso-position-horizontal:absolute;mso-position-horizontal-relative:text;mso-position-vertical:absolute;mso-position-vertical-relative:text;mso-width-percent:0;mso-height-percent:0;mso-width-relative:margin;mso-height-relative:margin;v-text-anchor:top" o:gfxdata="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" stroked="f">
                 <v:textbox>
                   <w:txbxContent>
                     <w:p>
@@ -27971,14 +27920,29 @@
               <w:rPr>
                 <w:sz w:val="28"/>
                 <w:szCs w:val="28"/>
-              </w:rPr>
-            </w:pPr>
-            <w:r>
-              <w:rPr>
-                <w:sz w:val="28"/>
-                <w:szCs w:val="28"/>
-              </w:rPr>
-              <w:t>Признак положительного числа</w:t>
+                <w:lang w:val="en-US"/>
+              </w:rPr>
+            </w:pPr>
+            <w:r>
+              <w:rPr>
+                <w:sz w:val="28"/>
+                <w:szCs w:val="28"/>
+              </w:rPr>
+              <w:t>Знак</w:t>
+            </w:r>
+            <w:r>
+              <w:rPr>
+                <w:sz w:val="28"/>
+                <w:szCs w:val="28"/>
+              </w:rPr>
+              <w:t xml:space="preserve"> числа</w:t>
+            </w:r>
+            <w:r>
+              <w:rPr>
+                <w:sz w:val="28"/>
+                <w:szCs w:val="28"/>
+              </w:rPr>
+              <w:t xml:space="preserve"> В</w:t>
             </w:r>
           </w:p>
         </w:tc>
@@ -28193,7 +28157,7 @@
           </mc:Choice>
           <mc:Fallback>
             <w:pict>
-              <v:shape w14:anchorId="5DFB0E07" id="_x0000_s1041" type="#_x0000_t202" style="position:absolute;margin-left:98.2pt;margin-top:32pt;width:198pt;height:22pt;z-index:251688960;visibility:visible;mso-wrap-style:square;mso-width-percent:0;mso-height-percent:0;mso-wrap-distance-left:9pt;mso-wrap-distance-top:0;mso-wrap-distance-right:9pt;mso-wrap-distance-bottom:0;mso-position-horizontal:absolute;mso-position-horizontal-relative:text;mso-position-vertical:absolute;mso-position-vertical-relative:text;mso-width-percent:0;mso-height-percent:0;mso-width-relative:margin;mso-height-relative:margin;v-text-anchor:top" o:gfxdata="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" stroked="f">
+              <v:shape w14:anchorId="5DFB0E07" id="_x0000_s1041" type="#_x0000_t202" style="position:absolute;margin-left:98.2pt;margin-top:32pt;width:198pt;height:22pt;z-index:251688960;visibility:visible;mso-wrap-style:square;mso-width-percent:0;mso-height-percent:0;mso-wrap-distance-left:9pt;mso-wrap-distance-top:0;mso-wrap-distance-right:9pt;mso-wrap-distance-bottom:0;mso-position-horizontal:absolute;mso-position-horizontal-relative:text;mso-position-vertical:absolute;mso-position-vertical-relative:text;mso-width-percent:0;mso-height-percent:0;mso-width-relative:margin;mso-height-relative:margin;v-text-anchor:top" o:gfxdata="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" stroked="f">
                 <v:textbox>
                   <w:txbxContent>
                     <w:p>
@@ -28481,7 +28445,7 @@
           </mc:Choice>
           <mc:Fallback>
             <w:pict>
-              <v:shape w14:anchorId="54FAE2DF" id="_x0000_s1042" type="#_x0000_t202" style="position:absolute;margin-left:-.05pt;margin-top:16.2pt;width:31.2pt;height:534.7pt;z-index:251691008;visibility:visible;mso-wrap-style:square;mso-width-percent:0;mso-height-percent:0;mso-wrap-distance-left:9pt;mso-wrap-distance-top:0;mso-wrap-distance-right:9pt;mso-wrap-distance-bottom:0;mso-position-horizontal:absolute;mso-position-horizontal-relative:text;mso-position-vertical:absolute;mso-position-vertical-relative:text;mso-width-percent:0;mso-height-percent:0;mso-width-relative:margin;mso-height-relative:margin;v-text-anchor:top" o:gfxdata="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" stroked="f">
+              <v:shape w14:anchorId="54FAE2DF" id="_x0000_s1042" type="#_x0000_t202" style="position:absolute;margin-left:-.05pt;margin-top:16.2pt;width:31.2pt;height:534.7pt;z-index:251691008;visibility:visible;mso-wrap-style:square;mso-width-percent:0;mso-height-percent:0;mso-wrap-distance-left:9pt;mso-wrap-distance-top:0;mso-wrap-distance-right:9pt;mso-wrap-distance-bottom:0;mso-position-horizontal:absolute;mso-position-horizontal-relative:text;mso-position-vertical:absolute;mso-position-vertical-relative:text;mso-width-percent:0;mso-height-percent:0;mso-width-relative:margin;mso-height-relative:margin;v-text-anchor:top" o:gfxdata="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" stroked="f">
                 <v:textbox>
                   <w:txbxContent>
                     <w:p>
@@ -28717,14 +28681,14 @@
             <w:drawing>
               <wp:anchor distT="0" distB="0" distL="114300" distR="114300" simplePos="0" relativeHeight="251693056" behindDoc="0" locked="0" layoutInCell="1" allowOverlap="1" wp14:anchorId="1C59F08F" wp14:editId="416E5E2A">
                 <wp:simplePos x="0" y="0"/>
-                <wp:positionH relativeFrom="column">
-                  <wp:posOffset>1104535</wp:posOffset>
+                <wp:positionH relativeFrom="margin">
+                  <wp:posOffset>1114425</wp:posOffset>
                 </wp:positionH>
                 <wp:positionV relativeFrom="paragraph">
-                  <wp:posOffset>203835</wp:posOffset>
+                  <wp:posOffset>95250</wp:posOffset>
                 </wp:positionV>
-                <wp:extent cx="2514600" cy="279400"/>
-                <wp:effectExtent l="0" t="0" r="0" b="0"/>
+                <wp:extent cx="4107180" cy="279400"/>
+                <wp:effectExtent l="0" t="0" r="7620" b="6350"/>
                 <wp:wrapNone/>
                 <wp:docPr id="23" name="Надпись 2"/>
                 <wp:cNvGraphicFramePr>
@@ -28739,7 +28703,7 @@
                       <wps:spPr bwMode="auto">
                         <a:xfrm>
                           <a:off x="0" y="0"/>
-                          <a:ext cx="2514600" cy="279400"/>
+                          <a:ext cx="4107180" cy="279400"/>
                         </a:xfrm>
                         <a:prstGeom prst="rect">
                           <a:avLst/>
@@ -28793,6 +28757,43 @@
                               <w:tab/>
                               <w:t>2</w:t>
                             </w:r>
+                            <w:r>
+                              <w:rPr>
+                                <w:szCs w:val="28"/>
+                              </w:rPr>
+                              <w:tab/>
+                            </w:r>
+                            <w:r>
+                              <w:rPr>
+                                <w:szCs w:val="28"/>
+                              </w:rPr>
+                              <w:tab/>
+                            </w:r>
+                            <w:r>
+                              <w:rPr>
+                                <w:szCs w:val="28"/>
+                              </w:rPr>
+                              <w:tab/>
+                            </w:r>
+                            <w:r>
+                              <w:rPr>
+                                <w:szCs w:val="28"/>
+                              </w:rPr>
+                              <w:tab/>
+                            </w:r>
+                            <w:r>
+                              <w:rPr>
+                                <w:szCs w:val="28"/>
+                                <w:lang w:val="en-US"/>
+                              </w:rPr>
+                              <w:t>3</w:t>
+                            </w:r>
+                            <w:r>
+                              <w:rPr>
+                                <w:szCs w:val="28"/>
+                              </w:rPr>
+                              <w:tab/>
+                            </w:r>
                           </w:p>
                           <w:p>
                             <w:r>
@@ -28822,7 +28823,7 @@
           </mc:Choice>
           <mc:Fallback>
             <w:pict>
-              <v:shape w14:anchorId="1C59F08F" id="_x0000_s1043" type="#_x0000_t202" style="position:absolute;margin-left:86.95pt;margin-top:16.05pt;width:198pt;height:22pt;z-index:251693056;visibility:visible;mso-wrap-style:square;mso-width-percent:0;mso-height-percent:0;mso-wrap-distance-left:9pt;mso-wrap-distance-top:0;mso-wrap-distance-right:9pt;mso-wrap-distance-bottom:0;mso-position-horizontal:absolute;mso-position-horizontal-relative:text;mso-position-vertical:absolute;mso-position-vertical-relative:text;mso-width-percent:0;mso-height-percent:0;mso-width-relative:margin;mso-height-relative:margin;v-text-anchor:top" o:gfxdata="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" stroked="f">
+              <v:shape w14:anchorId="1C59F08F" id="_x0000_s1043" type="#_x0000_t202" style="position:absolute;margin-left:87.75pt;margin-top:7.5pt;width:323.4pt;height:22pt;z-index:251693056;visibility:visible;mso-wrap-style:square;mso-width-percent:0;mso-height-percent:0;mso-wrap-distance-left:9pt;mso-wrap-distance-top:0;mso-wrap-distance-right:9pt;mso-wrap-distance-bottom:0;mso-position-horizontal:absolute;mso-position-horizontal-relative:margin;mso-position-vertical:absolute;mso-position-vertical-relative:text;mso-width-percent:0;mso-height-percent:0;mso-width-relative:margin;mso-height-relative:margin;v-text-anchor:top" o:gfxdata="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" stroked="f">
                 <v:textbox>
                   <w:txbxContent>
                     <w:p>
@@ -28862,6 +28863,43 @@
                         <w:tab/>
                         <w:t>2</w:t>
                       </w:r>
+                      <w:r>
+                        <w:rPr>
+                          <w:szCs w:val="28"/>
+                        </w:rPr>
+                        <w:tab/>
+                      </w:r>
+                      <w:r>
+                        <w:rPr>
+                          <w:szCs w:val="28"/>
+                        </w:rPr>
+                        <w:tab/>
+                      </w:r>
+                      <w:r>
+                        <w:rPr>
+                          <w:szCs w:val="28"/>
+                        </w:rPr>
+                        <w:tab/>
+                      </w:r>
+                      <w:r>
+                        <w:rPr>
+                          <w:szCs w:val="28"/>
+                        </w:rPr>
+                        <w:tab/>
+                      </w:r>
+                      <w:r>
+                        <w:rPr>
+                          <w:szCs w:val="28"/>
+                          <w:lang w:val="en-US"/>
+                        </w:rPr>
+                        <w:t>3</w:t>
+                      </w:r>
+                      <w:r>
+                        <w:rPr>
+                          <w:szCs w:val="28"/>
+                        </w:rPr>
+                        <w:tab/>
+                      </w:r>
                     </w:p>
                     <w:p>
                       <w:r>
@@ -28874,6 +28912,7 @@
                     </w:p>
                   </w:txbxContent>
                 </v:textbox>
+                <w10:wrap anchorx="margin"/>
               </v:shape>
             </w:pict>
           </mc:Fallback>
@@ -28891,18 +28930,6 @@
           <w:lang w:val="en-US"/>
         </w:rPr>
       </w:pPr>
-    </w:p>
-    <w:p>
-      <w:pPr>
-        <w:pStyle w:val="a3"/>
-        <w:ind w:left="2124"/>
-        <w:rPr>
-          <w:iCs/>
-          <w:sz w:val="28"/>
-          <w:szCs w:val="28"/>
-          <w:lang w:val="en-US"/>
-        </w:rPr>
-      </w:pPr>
       <w:r>
         <w:rPr>
           <w:rFonts w:asciiTheme="minorHAnsi" w:eastAsiaTheme="minorEastAsia" w:hAnsiTheme="minorHAnsi" w:cstheme="minorBidi"/>
@@ -28915,10 +28942,10 @@
               <wp:anchor distT="0" distB="0" distL="114300" distR="114300" simplePos="0" relativeHeight="251698176" behindDoc="0" locked="0" layoutInCell="1" allowOverlap="1" wp14:anchorId="26EDD094" wp14:editId="0C67791D">
                 <wp:simplePos x="0" y="0"/>
                 <wp:positionH relativeFrom="column">
-                  <wp:posOffset>-106100</wp:posOffset>
+                  <wp:posOffset>-83185</wp:posOffset>
                 </wp:positionH>
                 <wp:positionV relativeFrom="paragraph">
-                  <wp:posOffset>235613</wp:posOffset>
+                  <wp:posOffset>241935</wp:posOffset>
                 </wp:positionV>
                 <wp:extent cx="312920" cy="6848060"/>
                 <wp:effectExtent l="0" t="0" r="5080" b="0"/>
@@ -29052,7 +29079,7 @@
           </mc:Choice>
           <mc:Fallback>
             <w:pict>
-              <v:shape w14:anchorId="26EDD094" id="Надпись 28" o:spid="_x0000_s1044" type="#_x0000_t202" style="position:absolute;left:0;text-align:left;margin-left:-8.35pt;margin-top:18.55pt;width:24.65pt;height:539.2pt;z-index:251698176;visibility:visible;mso-wrap-style:square;mso-width-percent:0;mso-height-percent:0;mso-wrap-distance-left:9pt;mso-wrap-distance-top:0;mso-wrap-distance-right:9pt;mso-wrap-distance-bottom:0;mso-position-horizontal:absolute;mso-position-horizontal-relative:text;mso-position-vertical:absolute;mso-position-vertical-relative:text;mso-width-percent:0;mso-height-percent:0;mso-width-relative:margin;mso-height-relative:margin;v-text-anchor:top" o:gfxdata="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" fillcolor="white [3201]" stroked="f" strokeweight=".5pt">
+              <v:shape w14:anchorId="26EDD094" id="Надпись 28" o:spid="_x0000_s1044" type="#_x0000_t202" style="position:absolute;left:0;text-align:left;margin-left:-6.55pt;margin-top:19.05pt;width:24.65pt;height:539.2pt;z-index:251698176;visibility:visible;mso-wrap-style:square;mso-width-percent:0;mso-height-percent:0;mso-wrap-distance-left:9pt;mso-wrap-distance-top:0;mso-wrap-distance-right:9pt;mso-wrap-distance-bottom:0;mso-position-horizontal:absolute;mso-position-horizontal-relative:text;mso-position-vertical:absolute;mso-position-vertical-relative:text;mso-width-percent:0;mso-height-percent:0;mso-width-relative:margin;mso-height-relative:margin;v-text-anchor:top" o:gfxdata="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" fillcolor="white [3201]" stroked="f" strokeweight=".5pt">
                 <v:textbox>
                   <w:txbxContent>
                     <w:p>
@@ -29160,17 +29187,13 @@
       </w:pPr>
       <w:r>
         <w:rPr>
-          <w:iCs/>
           <w:noProof/>
-          <w:sz w:val="28"/>
-          <w:szCs w:val="28"/>
-          <w:lang w:val="en-US"/>
         </w:rPr>
         <w:drawing>
           <wp:inline distT="0" distB="0" distL="0" distR="0">
-            <wp:extent cx="4686300" cy="6616700"/>
-            <wp:effectExtent l="0" t="0" r="0" b="0"/>
-            <wp:docPr id="257" name="Рисунок 257"/>
+            <wp:extent cx="5135880" cy="6671865"/>
+            <wp:effectExtent l="0" t="0" r="7620" b="0"/>
+            <wp:docPr id="21" name="Рисунок 21"/>
             <wp:cNvGraphicFramePr>
               <a:graphicFrameLocks xmlns:a="http://schemas.openxmlformats.org/drawingml/2006/main" noChangeAspect="1"/>
             </wp:cNvGraphicFramePr>
@@ -29178,8 +29201,10 @@
               <a:graphicData uri="http://schemas.openxmlformats.org/drawingml/2006/picture">
                 <pic:pic xmlns:pic="http://schemas.openxmlformats.org/drawingml/2006/picture">
                   <pic:nvPicPr>
-                    <pic:cNvPr id="257" name="microOp2Diagram2.jpg"/>
-                    <pic:cNvPicPr/>
+                    <pic:cNvPr id="0" name="Picture 8"/>
+                    <pic:cNvPicPr>
+                      <a:picLocks noChangeAspect="1" noChangeArrowheads="1"/>
+                    </pic:cNvPicPr>
                   </pic:nvPicPr>
                   <pic:blipFill>
                     <a:blip r:embed="rId22">
@@ -29189,18 +29214,23 @@
                         </a:ext>
                       </a:extLst>
                     </a:blip>
+                    <a:srcRect/>
                     <a:stretch>
                       <a:fillRect/>
                     </a:stretch>
                   </pic:blipFill>
-                  <pic:spPr>
+                  <pic:spPr bwMode="auto">
                     <a:xfrm>
                       <a:off x="0" y="0"/>
-                      <a:ext cx="4686300" cy="6616700"/>
+                      <a:ext cx="5154517" cy="6696076"/>
                     </a:xfrm>
                     <a:prstGeom prst="rect">
                       <a:avLst/>
                     </a:prstGeom>
+                    <a:noFill/>
+                    <a:ln>
+                      <a:noFill/>
+                    </a:ln>
                   </pic:spPr>
                 </pic:pic>
               </a:graphicData>
@@ -29211,6 +29241,18 @@
     </w:p>
     <w:p>
       <w:pPr>
+        <w:pStyle w:val="a3"/>
+        <w:ind w:left="708"/>
+        <w:rPr>
+          <w:iCs/>
+          <w:sz w:val="28"/>
+          <w:szCs w:val="28"/>
+          <w:lang w:val="en-US"/>
+        </w:rPr>
+      </w:pPr>
+    </w:p>
+    <w:p>
+      <w:pPr>
         <w:jc w:val="center"/>
         <w:rPr>
           <w:i/>
@@ -29225,7 +29267,6 @@
       <w:r>
         <w:rPr>
           <w:i/>
-          <w:lang w:val="en-US"/>
         </w:rPr>
         <w:t>4</w:t>
       </w:r>
@@ -29852,7 +29893,7 @@
                         <v:h position="topLeft,#0" yrange="0,10800"/>
                       </v:handles>
                     </v:shapetype>
-                    <v:shape id="Открывающая квадратная скобка 5" o:spid="_x0000_s1026" type="#_x0000_t85" style="position:absolute;margin-left:35.5pt;margin-top:-10pt;width:3.55pt;height:31.65pt;z-index:251730944;visibility:visible;mso-wrap-style:square;mso-width-percent:0;mso-height-percent:0;mso-wrap-distance-left:9pt;mso-wrap-distance-top:0;mso-wrap-distance-right:9pt;mso-wrap-distance-bottom:0;mso-position-horizontal:absolute;mso-position-horizontal-relative:text;mso-position-vertical:absolute;mso-position-vertical-relative:text;mso-width-percent:0;mso-height-percent:0;mso-width-relative:margin;mso-height-relative:margin;v-text-anchor:middle" o:gfxdata="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" adj="202" strokecolor="#4472c4 [3204]" strokeweight=".5pt">
+                    <v:shape id="Открывающая квадратная скобка 5" o:spid="_x0000_s1026" type="#_x0000_t85" style="position:absolute;margin-left:35.5pt;margin-top:-10pt;width:3.55pt;height:31.65pt;z-index:251730944;visibility:visible;mso-wrap-style:square;mso-width-percent:0;mso-height-percent:0;mso-wrap-distance-left:9pt;mso-wrap-distance-top:0;mso-wrap-distance-right:9pt;mso-wrap-distance-bottom:0;mso-position-horizontal:absolute;mso-position-horizontal-relative:text;mso-position-vertical:absolute;mso-position-vertical-relative:text;mso-width-percent:0;mso-height-percent:0;mso-width-relative:margin;mso-height-relative:margin;v-text-anchor:middle" o:gfxdata="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" adj="202" strokecolor="#4472c4 [3204]" strokeweight=".5pt">
                       <v:stroke joinstyle="miter"/>
                     </v:shape>
                   </w:pict>
@@ -30801,7 +30842,7 @@
                 </mc:Choice>
                 <mc:Fallback>
                   <w:pict>
-                    <v:shape w14:anchorId="3D3E1C5F" id="Открывающая квадратная скобка 7" o:spid="_x0000_s1026" type="#_x0000_t85" style="position:absolute;margin-left:36.15pt;margin-top:-25.9pt;width:4.8pt;height:16.8pt;z-index:251731968;visibility:visible;mso-wrap-style:square;mso-width-percent:0;mso-height-percent:0;mso-wrap-distance-left:9pt;mso-wrap-distance-top:0;mso-wrap-distance-right:9pt;mso-wrap-distance-bottom:0;mso-position-horizontal:absolute;mso-position-horizontal-relative:text;mso-position-vertical:absolute;mso-position-vertical-relative:text;mso-width-percent:0;mso-height-percent:0;mso-width-relative:margin;mso-height-relative:margin;v-text-anchor:middle" o:gfxdata="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" adj="514" strokecolor="#4472c4 [3204]" strokeweight=".5pt">
+                    <v:shape w14:anchorId="3D3E1C5F" id="Открывающая квадратная скобка 7" o:spid="_x0000_s1026" type="#_x0000_t85" style="position:absolute;margin-left:36.15pt;margin-top:-25.9pt;width:4.8pt;height:16.8pt;z-index:251731968;visibility:visible;mso-wrap-style:square;mso-width-percent:0;mso-height-percent:0;mso-wrap-distance-left:9pt;mso-wrap-distance-top:0;mso-wrap-distance-right:9pt;mso-wrap-distance-bottom:0;mso-position-horizontal:absolute;mso-position-horizontal-relative:text;mso-position-vertical:absolute;mso-position-vertical-relative:text;mso-width-percent:0;mso-height-percent:0;mso-width-relative:margin;mso-height-relative:margin;v-text-anchor:middle" o:gfxdata="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" adj="514" strokecolor="#4472c4 [3204]" strokeweight=".5pt">
                       <v:stroke joinstyle="miter"/>
                     </v:shape>
                   </w:pict>
@@ -31180,7 +31221,7 @@
                 </mc:Choice>
                 <mc:Fallback>
                   <w:pict>
-                    <v:shape w14:anchorId="2CB25245" id="Открывающая квадратная скобка 9" o:spid="_x0000_s1026" type="#_x0000_t85" style="position:absolute;margin-left:36.8pt;margin-top:-5.2pt;width:3.85pt;height:28.25pt;z-index:251732992;visibility:visible;mso-wrap-style:square;mso-width-percent:0;mso-height-percent:0;mso-wrap-distance-left:9pt;mso-wrap-distance-top:0;mso-wrap-distance-right:9pt;mso-wrap-distance-bottom:0;mso-position-horizontal:absolute;mso-position-horizontal-relative:text;mso-position-vertical:absolute;mso-position-vertical-relative:text;mso-width-percent:0;mso-height-percent:0;mso-width-relative:margin;mso-height-relative:margin;v-text-anchor:middle" o:gfxdata="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" adj="245" strokecolor="#4472c4 [3204]" strokeweight=".5pt">
+                    <v:shape w14:anchorId="2CB25245" id="Открывающая квадратная скобка 9" o:spid="_x0000_s1026" type="#_x0000_t85" style="position:absolute;margin-left:36.8pt;margin-top:-5.2pt;width:3.85pt;height:28.25pt;z-index:251732992;visibility:visible;mso-wrap-style:square;mso-width-percent:0;mso-height-percent:0;mso-wrap-distance-left:9pt;mso-wrap-distance-top:0;mso-wrap-distance-right:9pt;mso-wrap-distance-bottom:0;mso-position-horizontal:absolute;mso-position-horizontal-relative:text;mso-position-vertical:absolute;mso-position-vertical-relative:text;mso-width-percent:0;mso-height-percent:0;mso-width-relative:margin;mso-height-relative:margin;v-text-anchor:middle" o:gfxdata="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" adj="245" strokecolor="#4472c4 [3204]" strokeweight=".5pt">
                       <v:stroke joinstyle="miter"/>
                     </v:shape>
                   </w:pict>
@@ -32197,6 +32238,72 @@
           </wp:inline>
         </w:drawing>
       </w:r>
+    </w:p>
+    <w:p>
+      <w:pPr>
+        <w:rPr>
+          <w:iCs/>
+          <w:sz w:val="28"/>
+          <w:szCs w:val="28"/>
+          <w:lang w:val="en-US"/>
+        </w:rPr>
+      </w:pPr>
+      <w:r>
+        <w:rPr>
+          <w:noProof/>
+        </w:rPr>
+        <w:lastRenderedPageBreak/>
+        <w:drawing>
+          <wp:inline distT="0" distB="0" distL="0" distR="0">
+            <wp:extent cx="5943600" cy="3504062"/>
+            <wp:effectExtent l="0" t="0" r="0" b="1270"/>
+            <wp:docPr id="24" name="Рисунок 24"/>
+            <wp:cNvGraphicFramePr>
+              <a:graphicFrameLocks xmlns:a="http://schemas.openxmlformats.org/drawingml/2006/main" noChangeAspect="1"/>
+            </wp:cNvGraphicFramePr>
+            <a:graphic xmlns:a="http://schemas.openxmlformats.org/drawingml/2006/main">
+              <a:graphicData uri="http://schemas.openxmlformats.org/drawingml/2006/picture">
+                <pic:pic xmlns:pic="http://schemas.openxmlformats.org/drawingml/2006/picture">
+                  <pic:nvPicPr>
+                    <pic:cNvPr id="0" name="Picture 10"/>
+                    <pic:cNvPicPr>
+                      <a:picLocks noChangeAspect="1" noChangeArrowheads="1"/>
+                    </pic:cNvPicPr>
+                  </pic:nvPicPr>
+                  <pic:blipFill>
+                    <a:blip r:embed="rId26">
+                      <a:extLst>
+                        <a:ext uri="{28A0092B-C50C-407E-A947-70E740481C1C}">
+                          <a14:useLocalDpi xmlns:a14="http://schemas.microsoft.com/office/drawing/2010/main" val="0"/>
+                        </a:ext>
+                      </a:extLst>
+                    </a:blip>
+                    <a:srcRect/>
+                    <a:stretch>
+                      <a:fillRect/>
+                    </a:stretch>
+                  </pic:blipFill>
+                  <pic:spPr bwMode="auto">
+                    <a:xfrm>
+                      <a:off x="0" y="0"/>
+                      <a:ext cx="5976616" cy="3523527"/>
+                    </a:xfrm>
+                    <a:prstGeom prst="rect">
+                      <a:avLst/>
+                    </a:prstGeom>
+                    <a:noFill/>
+                    <a:ln>
+                      <a:noFill/>
+                    </a:ln>
+                  </pic:spPr>
+                </pic:pic>
+              </a:graphicData>
+            </a:graphic>
+          </wp:inline>
+        </w:drawing>
+      </w:r>
+      <w:bookmarkStart w:id="12" w:name="_GoBack"/>
+      <w:bookmarkEnd w:id="12"/>
     </w:p>
     <w:sectPr>
       <w:pgSz w:w="11900" w:h="16840"/>
@@ -33601,7 +33708,7 @@
     </w:rPrDefault>
     <w:pPrDefault/>
   </w:docDefaults>
-  <w:latentStyles w:defLockedState="0" w:defUIPriority="99" w:defSemiHidden="0" w:defUnhideWhenUsed="0" w:defQFormat="0" w:count="376">
+  <w:latentStyles w:defLockedState="0" w:defUIPriority="99" w:defSemiHidden="0" w:defUnhideWhenUsed="0" w:defQFormat="0" w:count="375">
     <w:lsdException w:name="Normal" w:uiPriority="0" w:qFormat="1"/>
     <w:lsdException w:name="heading 1" w:uiPriority="9" w:qFormat="1"/>
     <w:lsdException w:name="heading 2" w:semiHidden="1" w:uiPriority="9" w:unhideWhenUsed="1" w:qFormat="1"/>
@@ -33977,7 +34084,6 @@
     <w:lsdException w:name="Smart Hyperlink" w:semiHidden="1" w:unhideWhenUsed="1"/>
     <w:lsdException w:name="Hashtag" w:semiHidden="1" w:unhideWhenUsed="1"/>
     <w:lsdException w:name="Unresolved Mention" w:semiHidden="1" w:unhideWhenUsed="1"/>
-    <w:lsdException w:name="Smart Link" w:semiHidden="1" w:unhideWhenUsed="1"/>
   </w:latentStyles>
   <w:style w:type="paragraph" w:default="1" w:styleId="a">
     <w:name w:val="Normal"/>
@@ -34618,7 +34724,7 @@
 </file>
 
 <file path=customXml/itemProps1.xml><?xml version="1.0" encoding="utf-8"?>
-<ds:datastoreItem xmlns:ds="http://schemas.openxmlformats.org/officeDocument/2006/customXml" ds:itemID="{3B888EDC-2BE8-4245-9501-E651ECD7F021}">
+<ds:datastoreItem xmlns:ds="http://schemas.openxmlformats.org/officeDocument/2006/customXml" ds:itemID="{67025386-9682-48FC-9121-01CF2284590B}">
   <ds:schemaRefs>
     <ds:schemaRef ds:uri="http://schemas.openxmlformats.org/officeDocument/2006/bibliography"/>
   </ds:schemaRefs>

</xml_diff>

<commit_message>
create func of bmk
</commit_message>
<xml_diff>
--- a/docs/Проектирование блока операций.docx
+++ b/docs/Проектирование блока операций.docx
@@ -100,10 +100,10 @@
                   <v:path o:extrusionok="f" gradientshapeok="t" o:connecttype="rect"/>
                   <o:lock v:ext="edit" aspectratio="t"/>
                 </v:shapetype>
-                <v:shape id="_x0000_i1025" type="#_x0000_t75" alt="" style="width:63.45pt;height:80.55pt;mso-width-percent:0;mso-height-percent:0;mso-width-percent:0;mso-height-percent:0" o:ole="">
+                <v:shape id="_x0000_i1025" type="#_x0000_t75" alt="" style="width:63pt;height:81pt;mso-width-percent:0;mso-height-percent:0;mso-width-percent:0;mso-height-percent:0" o:ole="">
                   <v:imagedata r:id="rId8" o:title=""/>
                 </v:shape>
-                <o:OLEObject Type="Embed" ProgID="Unknown" ShapeID="_x0000_i1025" DrawAspect="Content" ObjectID="_1649883366" r:id="rId9"/>
+                <o:OLEObject Type="Embed" ProgID="Unknown" ShapeID="_x0000_i1025" DrawAspect="Content" ObjectID="_1649929999" r:id="rId9"/>
               </w:object>
             </w:r>
           </w:p>
@@ -802,7 +802,7 @@
         </w:rPr>
         <w:fldChar w:fldCharType="separate"/>
       </w:r>
-      <w:hyperlink w:anchor="_Toc39247955" w:history="1">
+      <w:hyperlink w:anchor="_Toc39311678" w:history="1">
         <w:r>
           <w:rPr>
             <w:rStyle w:val="a9"/>
@@ -846,7 +846,7 @@
             <w:noProof/>
             <w:webHidden/>
           </w:rPr>
-          <w:instrText xml:space="preserve"> PAGEREF _Toc39247955 \h </w:instrText>
+          <w:instrText xml:space="preserve"> PAGEREF _Toc39311678 \h </w:instrText>
         </w:r>
         <w:r>
           <w:rPr>
@@ -892,7 +892,7 @@
           <w:lang w:eastAsia="ru-RU"/>
         </w:rPr>
       </w:pPr>
-      <w:hyperlink w:anchor="_Toc39247956" w:history="1">
+      <w:hyperlink w:anchor="_Toc39311679" w:history="1">
         <w:r>
           <w:rPr>
             <w:rStyle w:val="a9"/>
@@ -936,7 +936,7 @@
             <w:noProof/>
             <w:webHidden/>
           </w:rPr>
-          <w:instrText xml:space="preserve"> PAGEREF _Toc39247956 \h </w:instrText>
+          <w:instrText xml:space="preserve"> PAGEREF _Toc39311679 \h </w:instrText>
         </w:r>
         <w:r>
           <w:rPr>
@@ -982,7 +982,7 @@
           <w:lang w:eastAsia="ru-RU"/>
         </w:rPr>
       </w:pPr>
-      <w:hyperlink w:anchor="_Toc39247957" w:history="1">
+      <w:hyperlink w:anchor="_Toc39311680" w:history="1">
         <w:r>
           <w:rPr>
             <w:rStyle w:val="a9"/>
@@ -1026,7 +1026,7 @@
             <w:noProof/>
             <w:webHidden/>
           </w:rPr>
-          <w:instrText xml:space="preserve"> PAGEREF _Toc39247957 \h </w:instrText>
+          <w:instrText xml:space="preserve"> PAGEREF _Toc39311680 \h </w:instrText>
         </w:r>
         <w:r>
           <w:rPr>
@@ -1072,7 +1072,7 @@
           <w:lang w:eastAsia="ru-RU"/>
         </w:rPr>
       </w:pPr>
-      <w:hyperlink w:anchor="_Toc39247958" w:history="1">
+      <w:hyperlink w:anchor="_Toc39311681" w:history="1">
         <w:r>
           <w:rPr>
             <w:rStyle w:val="a9"/>
@@ -1116,7 +1116,7 @@
             <w:noProof/>
             <w:webHidden/>
           </w:rPr>
-          <w:instrText xml:space="preserve"> PAGEREF _Toc39247958 \h </w:instrText>
+          <w:instrText xml:space="preserve"> PAGEREF _Toc39311681 \h </w:instrText>
         </w:r>
         <w:r>
           <w:rPr>
@@ -1162,7 +1162,7 @@
           <w:lang w:eastAsia="ru-RU"/>
         </w:rPr>
       </w:pPr>
-      <w:hyperlink w:anchor="_Toc39247959" w:history="1">
+      <w:hyperlink w:anchor="_Toc39311682" w:history="1">
         <w:r>
           <w:rPr>
             <w:rStyle w:val="a9"/>
@@ -1206,7 +1206,7 @@
             <w:noProof/>
             <w:webHidden/>
           </w:rPr>
-          <w:instrText xml:space="preserve"> PAGEREF _Toc39247959 \h </w:instrText>
+          <w:instrText xml:space="preserve"> PAGEREF _Toc39311682 \h </w:instrText>
         </w:r>
         <w:r>
           <w:rPr>
@@ -1252,7 +1252,7 @@
           <w:lang w:eastAsia="ru-RU"/>
         </w:rPr>
       </w:pPr>
-      <w:hyperlink w:anchor="_Toc39247960" w:history="1">
+      <w:hyperlink w:anchor="_Toc39311683" w:history="1">
         <w:r>
           <w:rPr>
             <w:rStyle w:val="a9"/>
@@ -1296,7 +1296,7 @@
             <w:noProof/>
             <w:webHidden/>
           </w:rPr>
-          <w:instrText xml:space="preserve"> PAGEREF _Toc39247960 \h </w:instrText>
+          <w:instrText xml:space="preserve"> PAGEREF _Toc39311683 \h </w:instrText>
         </w:r>
         <w:r>
           <w:rPr>
@@ -1342,7 +1342,7 @@
           <w:lang w:eastAsia="ru-RU"/>
         </w:rPr>
       </w:pPr>
-      <w:hyperlink w:anchor="_Toc39247961" w:history="1">
+      <w:hyperlink w:anchor="_Toc39311684" w:history="1">
         <w:r>
           <w:rPr>
             <w:rStyle w:val="a9"/>
@@ -1394,7 +1394,7 @@
             <w:noProof/>
             <w:webHidden/>
           </w:rPr>
-          <w:instrText xml:space="preserve"> PAGEREF _Toc39247961 \h </w:instrText>
+          <w:instrText xml:space="preserve"> PAGEREF _Toc39311684 \h </w:instrText>
         </w:r>
         <w:r>
           <w:rPr>
@@ -1440,7 +1440,7 @@
           <w:lang w:eastAsia="ru-RU"/>
         </w:rPr>
       </w:pPr>
-      <w:hyperlink w:anchor="_Toc39247962" w:history="1">
+      <w:hyperlink w:anchor="_Toc39311685" w:history="1">
         <w:r>
           <w:rPr>
             <w:rStyle w:val="a9"/>
@@ -1493,7 +1493,7 @@
             <w:noProof/>
             <w:webHidden/>
           </w:rPr>
-          <w:instrText xml:space="preserve"> PAGEREF _Toc39247962 \h </w:instrText>
+          <w:instrText xml:space="preserve"> PAGEREF _Toc39311685 \h </w:instrText>
         </w:r>
         <w:r>
           <w:rPr>
@@ -1539,7 +1539,7 @@
           <w:lang w:eastAsia="ru-RU"/>
         </w:rPr>
       </w:pPr>
-      <w:hyperlink w:anchor="_Toc39247963" w:history="1">
+      <w:hyperlink w:anchor="_Toc39311686" w:history="1">
         <w:r>
           <w:rPr>
             <w:rStyle w:val="a9"/>
@@ -1592,7 +1592,7 @@
             <w:noProof/>
             <w:webHidden/>
           </w:rPr>
-          <w:instrText xml:space="preserve"> PAGEREF _Toc39247963 \h </w:instrText>
+          <w:instrText xml:space="preserve"> PAGEREF _Toc39311686 \h </w:instrText>
         </w:r>
         <w:r>
           <w:rPr>
@@ -1638,7 +1638,7 @@
           <w:lang w:eastAsia="ru-RU"/>
         </w:rPr>
       </w:pPr>
-      <w:hyperlink w:anchor="_Toc39247964" w:history="1">
+      <w:hyperlink w:anchor="_Toc39311687" w:history="1">
         <w:r>
           <w:rPr>
             <w:rStyle w:val="a9"/>
@@ -1682,7 +1682,7 @@
             <w:noProof/>
             <w:webHidden/>
           </w:rPr>
-          <w:instrText xml:space="preserve"> PAGEREF _Toc39247964 \h </w:instrText>
+          <w:instrText xml:space="preserve"> PAGEREF _Toc39311687 \h </w:instrText>
         </w:r>
         <w:r>
           <w:rPr>
@@ -1728,7 +1728,7 @@
           <w:lang w:eastAsia="ru-RU"/>
         </w:rPr>
       </w:pPr>
-      <w:hyperlink w:anchor="_Toc39247965" w:history="1">
+      <w:hyperlink w:anchor="_Toc39311688" w:history="1">
         <w:r>
           <w:rPr>
             <w:rStyle w:val="a9"/>
@@ -1772,7 +1772,7 @@
             <w:noProof/>
             <w:webHidden/>
           </w:rPr>
-          <w:instrText xml:space="preserve"> PAGEREF _Toc39247965 \h </w:instrText>
+          <w:instrText xml:space="preserve"> PAGEREF _Toc39311688 \h </w:instrText>
         </w:r>
         <w:r>
           <w:rPr>
@@ -1818,7 +1818,7 @@
           <w:lang w:eastAsia="ru-RU"/>
         </w:rPr>
       </w:pPr>
-      <w:hyperlink w:anchor="_Toc39247966" w:history="1">
+      <w:hyperlink w:anchor="_Toc39311689" w:history="1">
         <w:r>
           <w:rPr>
             <w:rStyle w:val="a9"/>
@@ -1862,7 +1862,7 @@
             <w:noProof/>
             <w:webHidden/>
           </w:rPr>
-          <w:instrText xml:space="preserve"> PAGEREF _Toc39247966 \h </w:instrText>
+          <w:instrText xml:space="preserve"> PAGEREF _Toc39311689 \h </w:instrText>
         </w:r>
         <w:r>
           <w:rPr>
@@ -1908,7 +1908,7 @@
           <w:lang w:eastAsia="ru-RU"/>
         </w:rPr>
       </w:pPr>
-      <w:hyperlink w:anchor="_Toc39247967" w:history="1">
+      <w:hyperlink w:anchor="_Toc39311690" w:history="1">
         <w:r>
           <w:rPr>
             <w:rStyle w:val="a9"/>
@@ -1961,7 +1961,7 @@
             <w:noProof/>
             <w:webHidden/>
           </w:rPr>
-          <w:instrText xml:space="preserve"> PAGEREF _Toc39247967 \h </w:instrText>
+          <w:instrText xml:space="preserve"> PAGEREF _Toc39311690 \h </w:instrText>
         </w:r>
         <w:r>
           <w:rPr>
@@ -2007,7 +2007,7 @@
           <w:lang w:eastAsia="ru-RU"/>
         </w:rPr>
       </w:pPr>
-      <w:hyperlink w:anchor="_Toc39247968" w:history="1">
+      <w:hyperlink w:anchor="_Toc39311691" w:history="1">
         <w:r>
           <w:rPr>
             <w:rStyle w:val="a9"/>
@@ -2051,7 +2051,7 @@
             <w:noProof/>
             <w:webHidden/>
           </w:rPr>
-          <w:instrText xml:space="preserve"> PAGEREF _Toc39247968 \h </w:instrText>
+          <w:instrText xml:space="preserve"> PAGEREF _Toc39311691 \h </w:instrText>
         </w:r>
         <w:r>
           <w:rPr>
@@ -2097,7 +2097,7 @@
           <w:lang w:eastAsia="ru-RU"/>
         </w:rPr>
       </w:pPr>
-      <w:hyperlink w:anchor="_Toc39247969" w:history="1">
+      <w:hyperlink w:anchor="_Toc39311692" w:history="1">
         <w:r>
           <w:rPr>
             <w:rStyle w:val="a9"/>
@@ -2141,7 +2141,7 @@
             <w:noProof/>
             <w:webHidden/>
           </w:rPr>
-          <w:instrText xml:space="preserve"> PAGEREF _Toc39247969 \h </w:instrText>
+          <w:instrText xml:space="preserve"> PAGEREF _Toc39311692 \h </w:instrText>
         </w:r>
         <w:r>
           <w:rPr>
@@ -2187,7 +2187,7 @@
           <w:lang w:eastAsia="ru-RU"/>
         </w:rPr>
       </w:pPr>
-      <w:hyperlink w:anchor="_Toc39247970" w:history="1">
+      <w:hyperlink w:anchor="_Toc39311693" w:history="1">
         <w:r>
           <w:rPr>
             <w:rStyle w:val="a9"/>
@@ -2231,7 +2231,7 @@
             <w:noProof/>
             <w:webHidden/>
           </w:rPr>
-          <w:instrText xml:space="preserve"> PAGEREF _Toc39247970 \h </w:instrText>
+          <w:instrText xml:space="preserve"> PAGEREF _Toc39311693 \h </w:instrText>
         </w:r>
         <w:r>
           <w:rPr>
@@ -2277,7 +2277,7 @@
           <w:lang w:eastAsia="ru-RU"/>
         </w:rPr>
       </w:pPr>
-      <w:hyperlink w:anchor="_Toc39247971" w:history="1">
+      <w:hyperlink w:anchor="_Toc39311694" w:history="1">
         <w:r>
           <w:rPr>
             <w:rStyle w:val="a9"/>
@@ -2321,7 +2321,7 @@
             <w:noProof/>
             <w:webHidden/>
           </w:rPr>
-          <w:instrText xml:space="preserve"> PAGEREF _Toc39247971 \h </w:instrText>
+          <w:instrText xml:space="preserve"> PAGEREF _Toc39311694 \h </w:instrText>
         </w:r>
         <w:r>
           <w:rPr>
@@ -2367,7 +2367,7 @@
           <w:lang w:eastAsia="ru-RU"/>
         </w:rPr>
       </w:pPr>
-      <w:hyperlink w:anchor="_Toc39247972" w:history="1">
+      <w:hyperlink w:anchor="_Toc39311695" w:history="1">
         <w:r>
           <w:rPr>
             <w:rStyle w:val="a9"/>
@@ -2412,7 +2412,7 @@
             <w:noProof/>
             <w:webHidden/>
           </w:rPr>
-          <w:instrText xml:space="preserve"> PAGEREF _Toc39247972 \h </w:instrText>
+          <w:instrText xml:space="preserve"> PAGEREF _Toc39311695 \h </w:instrText>
         </w:r>
         <w:r>
           <w:rPr>
@@ -2458,7 +2458,7 @@
           <w:lang w:eastAsia="ru-RU"/>
         </w:rPr>
       </w:pPr>
-      <w:hyperlink w:anchor="_Toc39247973" w:history="1">
+      <w:hyperlink w:anchor="_Toc39311696" w:history="1">
         <w:r>
           <w:rPr>
             <w:rStyle w:val="a9"/>
@@ -2503,7 +2503,7 @@
             <w:noProof/>
             <w:webHidden/>
           </w:rPr>
-          <w:instrText xml:space="preserve"> PAGEREF _Toc39247973 \h </w:instrText>
+          <w:instrText xml:space="preserve"> PAGEREF _Toc39311696 \h </w:instrText>
         </w:r>
         <w:r>
           <w:rPr>
@@ -2549,7 +2549,7 @@
           <w:lang w:eastAsia="ru-RU"/>
         </w:rPr>
       </w:pPr>
-      <w:hyperlink w:anchor="_Toc39247974" w:history="1">
+      <w:hyperlink w:anchor="_Toc39311697" w:history="1">
         <w:r>
           <w:rPr>
             <w:rStyle w:val="a9"/>
@@ -2593,7 +2593,7 @@
             <w:noProof/>
             <w:webHidden/>
           </w:rPr>
-          <w:instrText xml:space="preserve"> PAGEREF _Toc39247974 \h </w:instrText>
+          <w:instrText xml:space="preserve"> PAGEREF _Toc39311697 \h </w:instrText>
         </w:r>
         <w:r>
           <w:rPr>
@@ -2639,7 +2639,7 @@
           <w:lang w:eastAsia="ru-RU"/>
         </w:rPr>
       </w:pPr>
-      <w:hyperlink w:anchor="_Toc39247975" w:history="1">
+      <w:hyperlink w:anchor="_Toc39311698" w:history="1">
         <w:r>
           <w:rPr>
             <w:rStyle w:val="a9"/>
@@ -2684,7 +2684,7 @@
             <w:noProof/>
             <w:webHidden/>
           </w:rPr>
-          <w:instrText xml:space="preserve"> PAGEREF _Toc39247975 \h </w:instrText>
+          <w:instrText xml:space="preserve"> PAGEREF _Toc39311698 \h </w:instrText>
         </w:r>
         <w:r>
           <w:rPr>
@@ -2730,7 +2730,7 @@
           <w:lang w:eastAsia="ru-RU"/>
         </w:rPr>
       </w:pPr>
-      <w:hyperlink w:anchor="_Toc39247976" w:history="1">
+      <w:hyperlink w:anchor="_Toc39311699" w:history="1">
         <w:r>
           <w:rPr>
             <w:rStyle w:val="a9"/>
@@ -2774,7 +2774,7 @@
             <w:noProof/>
             <w:webHidden/>
           </w:rPr>
-          <w:instrText xml:space="preserve"> PAGEREF _Toc39247976 \h </w:instrText>
+          <w:instrText xml:space="preserve"> PAGEREF _Toc39311699 \h </w:instrText>
         </w:r>
         <w:r>
           <w:rPr>
@@ -2820,7 +2820,7 @@
           <w:lang w:eastAsia="ru-RU"/>
         </w:rPr>
       </w:pPr>
-      <w:hyperlink w:anchor="_Toc39247977" w:history="1">
+      <w:hyperlink w:anchor="_Toc39311700" w:history="1">
         <w:r>
           <w:rPr>
             <w:rStyle w:val="a9"/>
@@ -2864,7 +2864,7 @@
             <w:noProof/>
             <w:webHidden/>
           </w:rPr>
-          <w:instrText xml:space="preserve"> PAGEREF _Toc39247977 \h </w:instrText>
+          <w:instrText xml:space="preserve"> PAGEREF _Toc39311700 \h </w:instrText>
         </w:r>
         <w:r>
           <w:rPr>
@@ -2910,7 +2910,7 @@
           <w:lang w:eastAsia="ru-RU"/>
         </w:rPr>
       </w:pPr>
-      <w:hyperlink w:anchor="_Toc39247978" w:history="1">
+      <w:hyperlink w:anchor="_Toc39311701" w:history="1">
         <w:r>
           <w:rPr>
             <w:rStyle w:val="a9"/>
@@ -2955,7 +2955,7 @@
             <w:noProof/>
             <w:webHidden/>
           </w:rPr>
-          <w:instrText xml:space="preserve"> PAGEREF _Toc39247978 \h </w:instrText>
+          <w:instrText xml:space="preserve"> PAGEREF _Toc39311701 \h </w:instrText>
         </w:r>
         <w:r>
           <w:rPr>
@@ -3001,7 +3001,7 @@
           <w:lang w:eastAsia="ru-RU"/>
         </w:rPr>
       </w:pPr>
-      <w:hyperlink w:anchor="_Toc39247979" w:history="1">
+      <w:hyperlink w:anchor="_Toc39311702" w:history="1">
         <w:r>
           <w:rPr>
             <w:rStyle w:val="a9"/>
@@ -3045,7 +3045,7 @@
             <w:noProof/>
             <w:webHidden/>
           </w:rPr>
-          <w:instrText xml:space="preserve"> PAGEREF _Toc39247979 \h </w:instrText>
+          <w:instrText xml:space="preserve"> PAGEREF _Toc39311702 \h </w:instrText>
         </w:r>
         <w:r>
           <w:rPr>
@@ -3091,7 +3091,7 @@
           <w:lang w:eastAsia="ru-RU"/>
         </w:rPr>
       </w:pPr>
-      <w:hyperlink w:anchor="_Toc39247980" w:history="1">
+      <w:hyperlink w:anchor="_Toc39311703" w:history="1">
         <w:r>
           <w:rPr>
             <w:rStyle w:val="a9"/>
@@ -3135,7 +3135,7 @@
             <w:noProof/>
             <w:webHidden/>
           </w:rPr>
-          <w:instrText xml:space="preserve"> PAGEREF _Toc39247980 \h </w:instrText>
+          <w:instrText xml:space="preserve"> PAGEREF _Toc39311703 \h </w:instrText>
         </w:r>
         <w:r>
           <w:rPr>
@@ -3181,7 +3181,7 @@
           <w:lang w:eastAsia="ru-RU"/>
         </w:rPr>
       </w:pPr>
-      <w:hyperlink w:anchor="_Toc39247981" w:history="1">
+      <w:hyperlink w:anchor="_Toc39311704" w:history="1">
         <w:r>
           <w:rPr>
             <w:rStyle w:val="a9"/>
@@ -3225,7 +3225,7 @@
             <w:noProof/>
             <w:webHidden/>
           </w:rPr>
-          <w:instrText xml:space="preserve"> PAGEREF _Toc39247981 \h </w:instrText>
+          <w:instrText xml:space="preserve"> PAGEREF _Toc39311704 \h </w:instrText>
         </w:r>
         <w:r>
           <w:rPr>
@@ -3271,7 +3271,7 @@
           <w:lang w:eastAsia="ru-RU"/>
         </w:rPr>
       </w:pPr>
-      <w:hyperlink w:anchor="_Toc39247982" w:history="1">
+      <w:hyperlink w:anchor="_Toc39311705" w:history="1">
         <w:r>
           <w:rPr>
             <w:rStyle w:val="a9"/>
@@ -3315,7 +3315,7 @@
             <w:noProof/>
             <w:webHidden/>
           </w:rPr>
-          <w:instrText xml:space="preserve"> PAGEREF _Toc39247982 \h </w:instrText>
+          <w:instrText xml:space="preserve"> PAGEREF _Toc39311705 \h </w:instrText>
         </w:r>
         <w:r>
           <w:rPr>
@@ -3361,7 +3361,7 @@
           <w:lang w:eastAsia="ru-RU"/>
         </w:rPr>
       </w:pPr>
-      <w:hyperlink w:anchor="_Toc39247983" w:history="1">
+      <w:hyperlink w:anchor="_Toc39311706" w:history="1">
         <w:r>
           <w:rPr>
             <w:rStyle w:val="a9"/>
@@ -3405,7 +3405,7 @@
             <w:noProof/>
             <w:webHidden/>
           </w:rPr>
-          <w:instrText xml:space="preserve"> PAGEREF _Toc39247983 \h </w:instrText>
+          <w:instrText xml:space="preserve"> PAGEREF _Toc39311706 \h </w:instrText>
         </w:r>
         <w:r>
           <w:rPr>
@@ -3451,7 +3451,7 @@
           <w:lang w:eastAsia="ru-RU"/>
         </w:rPr>
       </w:pPr>
-      <w:hyperlink w:anchor="_Toc39247984" w:history="1">
+      <w:hyperlink w:anchor="_Toc39311707" w:history="1">
         <w:r>
           <w:rPr>
             <w:rStyle w:val="a9"/>
@@ -3495,7 +3495,7 @@
             <w:noProof/>
             <w:webHidden/>
           </w:rPr>
-          <w:instrText xml:space="preserve"> PAGEREF _Toc39247984 \h </w:instrText>
+          <w:instrText xml:space="preserve"> PAGEREF _Toc39311707 \h </w:instrText>
         </w:r>
         <w:r>
           <w:rPr>
@@ -3541,7 +3541,7 @@
           <w:lang w:eastAsia="ru-RU"/>
         </w:rPr>
       </w:pPr>
-      <w:hyperlink w:anchor="_Toc39247985" w:history="1">
+      <w:hyperlink w:anchor="_Toc39311708" w:history="1">
         <w:r>
           <w:rPr>
             <w:rStyle w:val="a9"/>
@@ -3585,7 +3585,7 @@
             <w:noProof/>
             <w:webHidden/>
           </w:rPr>
-          <w:instrText xml:space="preserve"> PAGEREF _Toc39247985 \h </w:instrText>
+          <w:instrText xml:space="preserve"> PAGEREF _Toc39311708 \h </w:instrText>
         </w:r>
         <w:r>
           <w:rPr>
@@ -3631,7 +3631,7 @@
           <w:lang w:eastAsia="ru-RU"/>
         </w:rPr>
       </w:pPr>
-      <w:hyperlink w:anchor="_Toc39247986" w:history="1">
+      <w:hyperlink w:anchor="_Toc39311709" w:history="1">
         <w:r>
           <w:rPr>
             <w:rStyle w:val="a9"/>
@@ -3675,7 +3675,7 @@
             <w:noProof/>
             <w:webHidden/>
           </w:rPr>
-          <w:instrText xml:space="preserve"> PAGEREF _Toc39247986 \h </w:instrText>
+          <w:instrText xml:space="preserve"> PAGEREF _Toc39311709 \h </w:instrText>
         </w:r>
         <w:r>
           <w:rPr>
@@ -3721,7 +3721,7 @@
           <w:lang w:eastAsia="ru-RU"/>
         </w:rPr>
       </w:pPr>
-      <w:hyperlink w:anchor="_Toc39247987" w:history="1">
+      <w:hyperlink w:anchor="_Toc39311710" w:history="1">
         <w:r>
           <w:rPr>
             <w:rStyle w:val="a9"/>
@@ -3765,7 +3765,7 @@
             <w:noProof/>
             <w:webHidden/>
           </w:rPr>
-          <w:instrText xml:space="preserve"> PAGEREF _Toc39247987 \h </w:instrText>
+          <w:instrText xml:space="preserve"> PAGEREF _Toc39311710 \h </w:instrText>
         </w:r>
         <w:r>
           <w:rPr>
@@ -3811,7 +3811,7 @@
           <w:lang w:eastAsia="ru-RU"/>
         </w:rPr>
       </w:pPr>
-      <w:hyperlink w:anchor="_Toc39247988" w:history="1">
+      <w:hyperlink w:anchor="_Toc39311711" w:history="1">
         <w:r>
           <w:rPr>
             <w:rStyle w:val="a9"/>
@@ -3855,7 +3855,7 @@
             <w:noProof/>
             <w:webHidden/>
           </w:rPr>
-          <w:instrText xml:space="preserve"> PAGEREF _Toc39247988 \h </w:instrText>
+          <w:instrText xml:space="preserve"> PAGEREF _Toc39311711 \h </w:instrText>
         </w:r>
         <w:r>
           <w:rPr>
@@ -3901,7 +3901,7 @@
           <w:lang w:eastAsia="ru-RU"/>
         </w:rPr>
       </w:pPr>
-      <w:hyperlink w:anchor="_Toc39247989" w:history="1">
+      <w:hyperlink w:anchor="_Toc39311712" w:history="1">
         <w:r>
           <w:rPr>
             <w:rStyle w:val="a9"/>
@@ -3945,7 +3945,7 @@
             <w:noProof/>
             <w:webHidden/>
           </w:rPr>
-          <w:instrText xml:space="preserve"> PAGEREF _Toc39247989 \h </w:instrText>
+          <w:instrText xml:space="preserve"> PAGEREF _Toc39311712 \h </w:instrText>
         </w:r>
         <w:r>
           <w:rPr>
@@ -3991,7 +3991,7 @@
           <w:lang w:eastAsia="ru-RU"/>
         </w:rPr>
       </w:pPr>
-      <w:hyperlink w:anchor="_Toc39247990" w:history="1">
+      <w:hyperlink w:anchor="_Toc39311713" w:history="1">
         <w:r>
           <w:rPr>
             <w:rStyle w:val="a9"/>
@@ -4014,21 +4014,7 @@
             <w:rStyle w:val="a9"/>
             <w:noProof/>
           </w:rPr>
-          <w:t>Распечатки результатов моделирования блок</w:t>
-        </w:r>
-        <w:r>
-          <w:rPr>
-            <w:rStyle w:val="a9"/>
-            <w:noProof/>
-          </w:rPr>
-          <w:t>а</w:t>
-        </w:r>
-        <w:r>
-          <w:rPr>
-            <w:rStyle w:val="a9"/>
-            <w:noProof/>
-          </w:rPr>
-          <w:t xml:space="preserve"> управления командами</w:t>
+          <w:t>Распечатки результатов моделирования блока управления командами</w:t>
         </w:r>
         <w:r>
           <w:rPr>
@@ -4049,7 +4035,7 @@
             <w:noProof/>
             <w:webHidden/>
           </w:rPr>
-          <w:instrText xml:space="preserve"> PAGEREF _Toc39247990 \h </w:instrText>
+          <w:instrText xml:space="preserve"> PAGEREF _Toc39311713 \h </w:instrText>
         </w:r>
         <w:r>
           <w:rPr>
@@ -4082,6 +4068,200 @@
     </w:p>
     <w:p>
       <w:pPr>
+        <w:pStyle w:val="11"/>
+        <w:tabs>
+          <w:tab w:val="left" w:pos="440"/>
+          <w:tab w:val="right" w:leader="dot" w:pos="9339"/>
+        </w:tabs>
+        <w:rPr>
+          <w:rFonts w:eastAsiaTheme="minorEastAsia"/>
+          <w:noProof/>
+          <w:sz w:val="24"/>
+          <w:szCs w:val="24"/>
+          <w:lang w:eastAsia="ru-RU"/>
+        </w:rPr>
+      </w:pPr>
+      <w:hyperlink w:anchor="_Toc39311714" w:history="1">
+        <w:r>
+          <w:rPr>
+            <w:rStyle w:val="a9"/>
+            <w:noProof/>
+          </w:rPr>
+          <w:t>5</w:t>
+        </w:r>
+        <w:r>
+          <w:rPr>
+            <w:rFonts w:eastAsiaTheme="minorEastAsia"/>
+            <w:noProof/>
+            <w:sz w:val="24"/>
+            <w:szCs w:val="24"/>
+            <w:lang w:eastAsia="ru-RU"/>
+          </w:rPr>
+          <w:tab/>
+        </w:r>
+        <w:r>
+          <w:rPr>
+            <w:rStyle w:val="a9"/>
+            <w:noProof/>
+          </w:rPr>
+          <w:t>Проектирование блока выработки микрокоманд</w:t>
+        </w:r>
+        <w:r>
+          <w:rPr>
+            <w:noProof/>
+            <w:webHidden/>
+          </w:rPr>
+          <w:tab/>
+        </w:r>
+        <w:r>
+          <w:rPr>
+            <w:noProof/>
+            <w:webHidden/>
+          </w:rPr>
+          <w:fldChar w:fldCharType="begin"/>
+        </w:r>
+        <w:r>
+          <w:rPr>
+            <w:noProof/>
+            <w:webHidden/>
+          </w:rPr>
+          <w:instrText xml:space="preserve"> PAGEREF _Toc39311714 \h </w:instrText>
+        </w:r>
+        <w:r>
+          <w:rPr>
+            <w:noProof/>
+            <w:webHidden/>
+          </w:rPr>
+        </w:r>
+        <w:r>
+          <w:rPr>
+            <w:noProof/>
+            <w:webHidden/>
+          </w:rPr>
+          <w:fldChar w:fldCharType="separate"/>
+        </w:r>
+        <w:r>
+          <w:rPr>
+            <w:noProof/>
+            <w:webHidden/>
+          </w:rPr>
+          <w:t>47</w:t>
+        </w:r>
+        <w:r>
+          <w:rPr>
+            <w:noProof/>
+            <w:webHidden/>
+          </w:rPr>
+          <w:fldChar w:fldCharType="end"/>
+        </w:r>
+      </w:hyperlink>
+    </w:p>
+    <w:p>
+      <w:pPr>
+        <w:pStyle w:val="22"/>
+        <w:tabs>
+          <w:tab w:val="left" w:pos="960"/>
+          <w:tab w:val="right" w:leader="dot" w:pos="9339"/>
+        </w:tabs>
+        <w:rPr>
+          <w:rFonts w:eastAsiaTheme="minorEastAsia"/>
+          <w:noProof/>
+          <w:sz w:val="24"/>
+          <w:szCs w:val="24"/>
+          <w:lang w:eastAsia="ru-RU"/>
+        </w:rPr>
+      </w:pPr>
+      <w:hyperlink w:anchor="_Toc39311715" w:history="1">
+        <w:r>
+          <w:rPr>
+            <w:rStyle w:val="a9"/>
+            <w:noProof/>
+          </w:rPr>
+          <w:t>5.1</w:t>
+        </w:r>
+        <w:r>
+          <w:rPr>
+            <w:rFonts w:eastAsiaTheme="minorEastAsia"/>
+            <w:noProof/>
+            <w:sz w:val="24"/>
+            <w:szCs w:val="24"/>
+            <w:lang w:eastAsia="ru-RU"/>
+          </w:rPr>
+          <w:tab/>
+        </w:r>
+        <w:r>
+          <w:rPr>
+            <w:rStyle w:val="a9"/>
+            <w:noProof/>
+          </w:rPr>
+          <w:t>Схема алгоритма ми</w:t>
+        </w:r>
+        <w:r>
+          <w:rPr>
+            <w:rStyle w:val="a9"/>
+            <w:noProof/>
+          </w:rPr>
+          <w:t>к</w:t>
+        </w:r>
+        <w:r>
+          <w:rPr>
+            <w:rStyle w:val="a9"/>
+            <w:noProof/>
+          </w:rPr>
+          <w:t>ропрограммы выполнения команд</w:t>
+        </w:r>
+        <w:r>
+          <w:rPr>
+            <w:noProof/>
+            <w:webHidden/>
+          </w:rPr>
+          <w:tab/>
+        </w:r>
+        <w:r>
+          <w:rPr>
+            <w:noProof/>
+            <w:webHidden/>
+          </w:rPr>
+          <w:fldChar w:fldCharType="begin"/>
+        </w:r>
+        <w:r>
+          <w:rPr>
+            <w:noProof/>
+            <w:webHidden/>
+          </w:rPr>
+          <w:instrText xml:space="preserve"> PAGEREF _Toc39311715 \h </w:instrText>
+        </w:r>
+        <w:r>
+          <w:rPr>
+            <w:noProof/>
+            <w:webHidden/>
+          </w:rPr>
+        </w:r>
+        <w:r>
+          <w:rPr>
+            <w:noProof/>
+            <w:webHidden/>
+          </w:rPr>
+          <w:fldChar w:fldCharType="separate"/>
+        </w:r>
+        <w:r>
+          <w:rPr>
+            <w:noProof/>
+            <w:webHidden/>
+          </w:rPr>
+          <w:t>47</w:t>
+        </w:r>
+        <w:r>
+          <w:rPr>
+            <w:noProof/>
+            <w:webHidden/>
+          </w:rPr>
+          <w:fldChar w:fldCharType="end"/>
+        </w:r>
+      </w:hyperlink>
+    </w:p>
+    <w:p>
+      <w:pPr>
         <w:ind w:firstLine="284"/>
         <w:jc w:val="center"/>
         <w:rPr>
@@ -4124,7 +4304,7 @@
       <w:pPr>
         <w:pStyle w:val="1"/>
       </w:pPr>
-      <w:bookmarkStart w:id="0" w:name="_Toc39247955"/>
+      <w:bookmarkStart w:id="0" w:name="_Toc39311678"/>
       <w:r>
         <w:lastRenderedPageBreak/>
         <w:t>Проектирование блока операций</w:t>
@@ -4137,7 +4317,7 @@
       </w:pPr>
       <w:bookmarkStart w:id="1" w:name="_Toc8060157"/>
       <w:bookmarkStart w:id="2" w:name="_Toc8976509"/>
-      <w:bookmarkStart w:id="3" w:name="_Toc39247956"/>
+      <w:bookmarkStart w:id="3" w:name="_Toc39311679"/>
       <w:r>
         <w:t>Примеры и алгоритмы выполнения операций</w:t>
       </w:r>
@@ -4874,7 +5054,7 @@
       </w:pPr>
       <w:bookmarkStart w:id="4" w:name="_Toc8060158"/>
       <w:bookmarkStart w:id="5" w:name="_Toc8976510"/>
-      <w:bookmarkStart w:id="6" w:name="_Toc39247957"/>
+      <w:bookmarkStart w:id="6" w:name="_Toc39311680"/>
       <w:r>
         <w:lastRenderedPageBreak/>
         <w:t>Алгоритм операции УМНОЖЕНИЕ</w:t>
@@ -20560,7 +20740,7 @@
         <w:pStyle w:val="3"/>
       </w:pPr>
       <w:bookmarkStart w:id="7" w:name="_Toc8976511"/>
-      <w:bookmarkStart w:id="8" w:name="_Toc39247958"/>
+      <w:bookmarkStart w:id="8" w:name="_Toc39311681"/>
       <w:r>
         <w:lastRenderedPageBreak/>
         <w:t xml:space="preserve">Алгоритм операции </w:t>
@@ -21673,7 +21853,7 @@
         <w:pStyle w:val="2"/>
       </w:pPr>
       <w:bookmarkStart w:id="9" w:name="_Toc8976512"/>
-      <w:bookmarkStart w:id="10" w:name="_Toc39247959"/>
+      <w:bookmarkStart w:id="10" w:name="_Toc39311682"/>
       <w:r>
         <w:t>Функциональная схема блока операций</w:t>
       </w:r>
@@ -22640,7 +22820,7 @@
       <w:pPr>
         <w:pStyle w:val="2"/>
       </w:pPr>
-      <w:bookmarkStart w:id="11" w:name="_Toc39247960"/>
+      <w:bookmarkStart w:id="11" w:name="_Toc39311683"/>
       <w:r>
         <w:lastRenderedPageBreak/>
         <w:t>Проектирование логических элементов блока операций</w:t>
@@ -22651,7 +22831,7 @@
       <w:pPr>
         <w:pStyle w:val="3"/>
       </w:pPr>
-      <w:bookmarkStart w:id="12" w:name="_Toc39247961"/>
+      <w:bookmarkStart w:id="12" w:name="_Toc39311684"/>
       <w:r>
         <w:t>Регистр первого операнда</w:t>
       </w:r>
@@ -23400,7 +23580,7 @@
           <w:lang w:val="en-US"/>
         </w:rPr>
       </w:pPr>
-      <w:bookmarkStart w:id="13" w:name="_Toc39247962"/>
+      <w:bookmarkStart w:id="13" w:name="_Toc39311685"/>
       <w:r>
         <w:t xml:space="preserve">Регистр второго операнда </w:t>
       </w:r>
@@ -24280,7 +24460,7 @@
           <w:lang w:val="en-US"/>
         </w:rPr>
       </w:pPr>
-      <w:bookmarkStart w:id="14" w:name="_Toc39247963"/>
+      <w:bookmarkStart w:id="14" w:name="_Toc39311686"/>
       <w:r>
         <w:t xml:space="preserve">Регистр результата </w:t>
       </w:r>
@@ -25459,7 +25639,7 @@
         <w:pStyle w:val="3"/>
       </w:pPr>
       <w:bookmarkStart w:id="15" w:name="_Toc8976517"/>
-      <w:bookmarkStart w:id="16" w:name="_Toc39247964"/>
+      <w:bookmarkStart w:id="16" w:name="_Toc39311687"/>
       <w:r>
         <w:t>Сумматор СМ</w:t>
       </w:r>
@@ -25960,7 +26140,7 @@
       <w:pPr>
         <w:pStyle w:val="3"/>
       </w:pPr>
-      <w:bookmarkStart w:id="17" w:name="_Toc39247965"/>
+      <w:bookmarkStart w:id="17" w:name="_Toc39311688"/>
       <w:r>
         <w:t>Комбинационная схема КС1</w:t>
       </w:r>
@@ -27240,7 +27420,7 @@
       <w:pPr>
         <w:pStyle w:val="3"/>
       </w:pPr>
-      <w:bookmarkStart w:id="18" w:name="_Toc39247966"/>
+      <w:bookmarkStart w:id="18" w:name="_Toc39311689"/>
       <w:r>
         <w:t>Комбинационная схема КС2</w:t>
       </w:r>
@@ -28303,7 +28483,7 @@
         </w:rPr>
         <w:t xml:space="preserve">  </w:t>
       </w:r>
-      <w:bookmarkStart w:id="19" w:name="_Toc39247967"/>
+      <w:bookmarkStart w:id="19" w:name="_Toc39311690"/>
       <w:r>
         <w:t xml:space="preserve">Триггер </w:t>
       </w:r>
@@ -29019,7 +29199,7 @@
       <w:pPr>
         <w:pStyle w:val="2"/>
       </w:pPr>
-      <w:bookmarkStart w:id="20" w:name="_Toc39247968"/>
+      <w:bookmarkStart w:id="20" w:name="_Toc39311691"/>
       <w:r>
         <w:lastRenderedPageBreak/>
         <w:t>Логическая схема блока операций</w:t>
@@ -30790,7 +30970,7 @@
       <w:pPr>
         <w:pStyle w:val="2"/>
       </w:pPr>
-      <w:bookmarkStart w:id="21" w:name="_Toc39247969"/>
+      <w:bookmarkStart w:id="21" w:name="_Toc39311692"/>
       <w:r>
         <w:lastRenderedPageBreak/>
         <w:t>Микропрограммы выполнения операций</w:t>
@@ -30812,7 +30992,7 @@
       <w:pPr>
         <w:pStyle w:val="3"/>
       </w:pPr>
-      <w:bookmarkStart w:id="22" w:name="_Toc39247970"/>
+      <w:bookmarkStart w:id="22" w:name="_Toc39311693"/>
       <w:r>
         <w:t>Алгоритмы выполнения микропрограмм</w:t>
       </w:r>
@@ -32087,7 +32267,7 @@
       <w:pPr>
         <w:pStyle w:val="3"/>
       </w:pPr>
-      <w:bookmarkStart w:id="23" w:name="_Toc39247971"/>
+      <w:bookmarkStart w:id="23" w:name="_Toc39311694"/>
       <w:r>
         <w:lastRenderedPageBreak/>
         <w:t>Примеры выполнения микропрограмм</w:t>
@@ -35104,7 +35284,7 @@
           <w:lang w:val="en-US"/>
         </w:rPr>
       </w:pPr>
-      <w:bookmarkStart w:id="24" w:name="_Toc39247972"/>
+      <w:bookmarkStart w:id="24" w:name="_Toc39311695"/>
       <w:r>
         <w:lastRenderedPageBreak/>
         <w:t>Проектирование местного устройства управления</w:t>
@@ -35118,7 +35298,7 @@
           <w:lang w:val="en-US"/>
         </w:rPr>
       </w:pPr>
-      <w:bookmarkStart w:id="25" w:name="_Toc39247973"/>
+      <w:bookmarkStart w:id="25" w:name="_Toc39311696"/>
       <w:r>
         <w:t>Алгоритмы выполнения операций</w:t>
       </w:r>
@@ -35128,7 +35308,7 @@
       <w:pPr>
         <w:pStyle w:val="2"/>
       </w:pPr>
-      <w:bookmarkStart w:id="26" w:name="_Toc39247974"/>
+      <w:bookmarkStart w:id="26" w:name="_Toc39311697"/>
       <w:r>
         <w:t>Проектирование логической схемы местного устройства управления</w:t>
       </w:r>
@@ -35141,7 +35321,7 @@
           <w:lang w:val="en-US"/>
         </w:rPr>
       </w:pPr>
-      <w:bookmarkStart w:id="27" w:name="_Toc39247975"/>
+      <w:bookmarkStart w:id="27" w:name="_Toc39311698"/>
       <w:r>
         <w:t>Отработка арифметико-логического устройства</w:t>
       </w:r>
@@ -35151,7 +35331,7 @@
       <w:pPr>
         <w:pStyle w:val="2"/>
       </w:pPr>
-      <w:bookmarkStart w:id="28" w:name="_Toc39247976"/>
+      <w:bookmarkStart w:id="28" w:name="_Toc39311699"/>
       <w:r>
         <w:t>Распечатки результатов моделирования</w:t>
       </w:r>
@@ -35161,7 +35341,7 @@
       <w:pPr>
         <w:pStyle w:val="2"/>
       </w:pPr>
-      <w:bookmarkStart w:id="29" w:name="_Toc39247977"/>
+      <w:bookmarkStart w:id="29" w:name="_Toc39311700"/>
       <w:r>
         <w:t>Размещение арифметико-логического устройства на кристалле</w:t>
       </w:r>
@@ -35171,7 +35351,7 @@
       <w:pPr>
         <w:pStyle w:val="2"/>
       </w:pPr>
-      <w:bookmarkStart w:id="30" w:name="_Toc39247978"/>
+      <w:bookmarkStart w:id="30" w:name="_Toc39311701"/>
       <w:r>
         <w:rPr>
           <w:rFonts w:ascii="CIDFont+F2" w:hAnsi="CIDFont+F2"/>
@@ -35207,7 +35387,7 @@
       <w:pPr>
         <w:pStyle w:val="1"/>
       </w:pPr>
-      <w:bookmarkStart w:id="31" w:name="_Toc39247979"/>
+      <w:bookmarkStart w:id="31" w:name="_Toc39311702"/>
       <w:r>
         <w:lastRenderedPageBreak/>
         <w:t>Проектирование блока управления командами</w:t>
@@ -35218,7 +35398,7 @@
       <w:pPr>
         <w:pStyle w:val="2"/>
       </w:pPr>
-      <w:bookmarkStart w:id="32" w:name="_Toc39247980"/>
+      <w:bookmarkStart w:id="32" w:name="_Toc39311703"/>
       <w:r>
         <w:t>Форматы команд и способы адресации</w:t>
       </w:r>
@@ -35254,7 +35434,7 @@
       <w:pPr>
         <w:pStyle w:val="3"/>
       </w:pPr>
-      <w:bookmarkStart w:id="33" w:name="_Toc39247981"/>
+      <w:bookmarkStart w:id="33" w:name="_Toc39311704"/>
       <w:r>
         <w:t>Способы адресации</w:t>
       </w:r>
@@ -35918,7 +36098,7 @@
       <w:pPr>
         <w:pStyle w:val="3"/>
       </w:pPr>
-      <w:bookmarkStart w:id="34" w:name="_Toc39247982"/>
+      <w:bookmarkStart w:id="34" w:name="_Toc39311705"/>
       <w:r>
         <w:t>Форматы команд</w:t>
       </w:r>
@@ -36325,7 +36505,7 @@
       <w:pPr>
         <w:pStyle w:val="2"/>
       </w:pPr>
-      <w:bookmarkStart w:id="35" w:name="_Toc39247983"/>
+      <w:bookmarkStart w:id="35" w:name="_Toc39311706"/>
       <w:r>
         <w:t>Схема алгоритма выполнения команд</w:t>
       </w:r>
@@ -36403,7 +36583,7 @@
       <w:pPr>
         <w:pStyle w:val="2"/>
       </w:pPr>
-      <w:bookmarkStart w:id="36" w:name="_Toc39247984"/>
+      <w:bookmarkStart w:id="36" w:name="_Toc39311707"/>
       <w:r>
         <w:lastRenderedPageBreak/>
         <w:t>Функциональная схема блока управления командами</w:t>
@@ -37851,7 +38031,7 @@
       <w:pPr>
         <w:pStyle w:val="2"/>
       </w:pPr>
-      <w:bookmarkStart w:id="37" w:name="_Toc39247985"/>
+      <w:bookmarkStart w:id="37" w:name="_Toc39311708"/>
       <w:r>
         <w:lastRenderedPageBreak/>
         <w:t>Логическая схема блока управления командами</w:t>
@@ -38062,7 +38242,7 @@
       <w:pPr>
         <w:pStyle w:val="2"/>
       </w:pPr>
-      <w:bookmarkStart w:id="38" w:name="_Toc39247986"/>
+      <w:bookmarkStart w:id="38" w:name="_Toc39311709"/>
       <w:r>
         <w:lastRenderedPageBreak/>
         <w:t>Схема алгоритма микропрограммы выполнения команд</w:t>
@@ -38175,7 +38355,7 @@
       <w:pPr>
         <w:pStyle w:val="2"/>
       </w:pPr>
-      <w:bookmarkStart w:id="39" w:name="_Toc39247987"/>
+      <w:bookmarkStart w:id="39" w:name="_Toc39311710"/>
       <w:r>
         <w:lastRenderedPageBreak/>
         <w:t>Алгоритм тестирования блока управления командами</w:t>
@@ -38570,7 +38750,7 @@
       <w:pPr>
         <w:pStyle w:val="3"/>
       </w:pPr>
-      <w:bookmarkStart w:id="40" w:name="_Toc39247988"/>
+      <w:bookmarkStart w:id="40" w:name="_Toc39311711"/>
       <w:r>
         <w:t>Пример выполнения алгоритма тестирования</w:t>
       </w:r>
@@ -38675,7 +38855,7 @@
       <w:pPr>
         <w:pStyle w:val="3"/>
       </w:pPr>
-      <w:bookmarkStart w:id="41" w:name="_Toc39247989"/>
+      <w:bookmarkStart w:id="41" w:name="_Toc39311712"/>
       <w:r>
         <w:lastRenderedPageBreak/>
         <w:t>Таблицы загрузки оперативной и регистровой памяти</w:t>
@@ -44131,7 +44311,7 @@
       <w:pPr>
         <w:pStyle w:val="2"/>
       </w:pPr>
-      <w:bookmarkStart w:id="42" w:name="_Toc39247990"/>
+      <w:bookmarkStart w:id="42" w:name="_Toc39311713"/>
       <w:r>
         <w:lastRenderedPageBreak/>
         <w:t>Распечатки результатов моделирования блока управления командами</w:t>
@@ -44418,24 +44598,33 @@
       <w:pPr>
         <w:pStyle w:val="1"/>
       </w:pPr>
+      <w:bookmarkStart w:id="43" w:name="_Toc39311714"/>
       <w:r>
         <w:lastRenderedPageBreak/>
-        <w:t xml:space="preserve">Проектирование блока выработки микрокоманд </w:t>
+        <w:t>Проектирование блока выработки микрокоманд</w:t>
+      </w:r>
+      <w:bookmarkEnd w:id="43"/>
+      <w:r>
+        <w:t xml:space="preserve"> </w:t>
       </w:r>
     </w:p>
     <w:p>
-      <w:r>
-        <w:t xml:space="preserve">Что-то умное про проектирование и выбор способа адресации. </w:t>
-      </w:r>
+      <w:pPr>
+        <w:rPr>
+          <w:lang w:val="en-US"/>
+        </w:rPr>
+      </w:pPr>
     </w:p>
     <w:p/>
     <w:p>
       <w:pPr>
         <w:pStyle w:val="2"/>
       </w:pPr>
+      <w:bookmarkStart w:id="44" w:name="_Toc39311715"/>
       <w:r>
         <w:t>Схема алгоритма микропрограммы выполнения команд</w:t>
       </w:r>
+      <w:bookmarkEnd w:id="44"/>
     </w:p>
     <w:p>
       <w:r>
@@ -44451,13 +44640,14 @@
       <w:r>
         <w:rPr>
           <w:noProof/>
+          <w:lang w:val="en-US"/>
         </w:rPr>
         <w:lastRenderedPageBreak/>
         <w:drawing>
           <wp:inline distT="0" distB="0" distL="0" distR="0">
-            <wp:extent cx="5728970" cy="9253220"/>
+            <wp:extent cx="6121400" cy="9253220"/>
             <wp:effectExtent l="0" t="0" r="0" b="5080"/>
-            <wp:docPr id="27" name="Рисунок 27"/>
+            <wp:docPr id="20" name="Рисунок 20"/>
             <wp:cNvGraphicFramePr>
               <a:graphicFrameLocks xmlns:a="http://schemas.openxmlformats.org/drawingml/2006/main" noChangeAspect="1"/>
             </wp:cNvGraphicFramePr>
@@ -44465,7 +44655,7 @@
               <a:graphicData uri="http://schemas.openxmlformats.org/drawingml/2006/picture">
                 <pic:pic xmlns:pic="http://schemas.openxmlformats.org/drawingml/2006/picture">
                   <pic:nvPicPr>
-                    <pic:cNvPr id="27" name="buk_microDiagram — копия.png"/>
+                    <pic:cNvPr id="20" name="bmk.png"/>
                     <pic:cNvPicPr/>
                   </pic:nvPicPr>
                   <pic:blipFill>
@@ -44483,7 +44673,7 @@
                   <pic:spPr>
                     <a:xfrm>
                       <a:off x="0" y="0"/>
-                      <a:ext cx="5728970" cy="9253220"/>
+                      <a:ext cx="6121400" cy="9253220"/>
                     </a:xfrm>
                     <a:prstGeom prst="rect">
                       <a:avLst/>
@@ -44535,6 +44725,7 @@
         <w:docPartUnique/>
       </w:docPartObj>
     </w:sdtPr>
+    <w:sdtEndPr/>
     <w:sdtContent>
       <w:p>
         <w:pPr>

</xml_diff>